<commit_message>
Bijna definitieve versie document -> check
</commit_message>
<xml_diff>
--- a/doc/Paperless_Office.docx
+++ b/doc/Paperless_Office.docx
@@ -89,7 +89,7 @@
                   </wp:anchor>
                 </w:drawing>
               </mc:Choice>
-              <mc:Fallback xmlns:cx="http://schemas.microsoft.com/office/drawing/2014/chartex" xmlns:cx1="http://schemas.microsoft.com/office/drawing/2015/9/8/chartex" xmlns:cx2="http://schemas.microsoft.com/office/drawing/2015/10/21/chartex" xmlns:w16se="http://schemas.microsoft.com/office/word/2015/wordml/symex">
+              <mc:Fallback xmlns:w16se="http://schemas.microsoft.com/office/word/2015/wordml/symex" xmlns:cx2="http://schemas.microsoft.com/office/drawing/2015/10/21/chartex" xmlns:cx1="http://schemas.microsoft.com/office/drawing/2015/9/8/chartex" xmlns:cx="http://schemas.microsoft.com/office/drawing/2014/chartex">
                 <w:pict>
                   <v:roundrect w14:anchorId="721A75B7" id="AutoVorm 622" o:spid="_x0000_s1026" style="position:absolute;margin-left:0;margin-top:0;width:561.35pt;height:742.95pt;z-index:251662336;visibility:visible;mso-wrap-style:square;mso-width-percent:920;mso-height-percent:940;mso-wrap-distance-left:9pt;mso-wrap-distance-top:0;mso-wrap-distance-right:9pt;mso-wrap-distance-bottom:0;mso-position-horizontal:center;mso-position-horizontal-relative:page;mso-position-vertical:center;mso-position-vertical-relative:page;mso-width-percent:920;mso-height-percent:940;mso-width-relative:page;mso-height-relative:page;v-text-anchor:top" arcsize="2269f" o:gfxdata="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" o:allowincell="f" filled="f" fillcolor="black">
                     <w10:wrap anchorx="page" anchory="page"/>
@@ -899,211 +899,292 @@
         <w:rPr>
           <w:lang w:val="en-GB"/>
         </w:rPr>
-        <w:br/>
         <w:t xml:space="preserve"> </w:t>
       </w:r>
     </w:p>
     <w:p>
       <w:pPr>
-        <w:spacing w:after="0" w:line="280" w:lineRule="atLeast"/>
-        <w:rPr>
-          <w:rFonts w:ascii="Arial" w:eastAsia="Times New Roman" w:hAnsi="Arial"/>
-          <w:i/>
-          <w:color w:val="auto"/>
-          <w:sz w:val="20"/>
-          <w:szCs w:val="24"/>
-        </w:rPr>
-      </w:pPr>
-      <w:r>
-        <w:rPr>
-          <w:rFonts w:ascii="Arial" w:eastAsia="Times New Roman" w:hAnsi="Arial"/>
-          <w:i/>
-          <w:color w:val="auto"/>
-          <w:sz w:val="20"/>
-          <w:szCs w:val="24"/>
-        </w:rPr>
-        <w:t>m</w:t>
-      </w:r>
-      <w:r>
-        <w:rPr>
-          <w:rFonts w:ascii="Arial" w:eastAsia="Times New Roman" w:hAnsi="Arial"/>
-          <w:i/>
-          <w:color w:val="auto"/>
-          <w:sz w:val="20"/>
-          <w:szCs w:val="24"/>
-        </w:rPr>
-        <w:t>in</w:t>
-      </w:r>
-      <w:r>
-        <w:rPr>
-          <w:rFonts w:ascii="Arial" w:eastAsia="Times New Roman" w:hAnsi="Arial"/>
-          <w:i/>
-          <w:color w:val="auto"/>
-          <w:sz w:val="20"/>
-          <w:szCs w:val="24"/>
-        </w:rPr>
-        <w:t>. 4</w:t>
-      </w:r>
-      <w:r>
-        <w:rPr>
-          <w:rFonts w:ascii="Arial" w:eastAsia="Times New Roman" w:hAnsi="Arial"/>
-          <w:i/>
-          <w:color w:val="auto"/>
-          <w:sz w:val="20"/>
-          <w:szCs w:val="24"/>
-        </w:rPr>
-        <w:t>000 leestekens; bevat minimaal:</w:t>
+        <w:pStyle w:val="Kop2"/>
+      </w:pPr>
+      <w:r>
+        <w:t>Probleemstelling</w:t>
       </w:r>
     </w:p>
     <w:p>
       <w:pPr>
-        <w:pStyle w:val="Lijstalinea"/>
-        <w:numPr>
-          <w:ilvl w:val="0"/>
-          <w:numId w:val="11"/>
-        </w:numPr>
         <w:spacing w:after="0" w:line="280" w:lineRule="atLeast"/>
-        <w:rPr>
-          <w:rFonts w:ascii="Arial" w:eastAsia="Times New Roman" w:hAnsi="Arial"/>
-          <w:i/>
-          <w:color w:val="auto"/>
-          <w:sz w:val="20"/>
-          <w:szCs w:val="24"/>
-        </w:rPr>
-      </w:pPr>
-      <w:r>
-        <w:rPr>
-          <w:rFonts w:ascii="Arial" w:eastAsia="Times New Roman" w:hAnsi="Arial"/>
-          <w:i/>
-          <w:color w:val="auto"/>
-          <w:sz w:val="20"/>
-          <w:szCs w:val="24"/>
-        </w:rPr>
-        <w:t>Probleemstelling</w:t>
+        <w:jc w:val="both"/>
+        <w:rPr>
+          <w:rFonts w:ascii="Arial" w:eastAsia="Times New Roman" w:hAnsi="Arial"/>
+          <w:color w:val="auto"/>
+          <w:sz w:val="20"/>
+          <w:szCs w:val="24"/>
+        </w:rPr>
+      </w:pPr>
+      <w:r>
+        <w:rPr>
+          <w:rFonts w:ascii="Arial" w:eastAsia="Times New Roman" w:hAnsi="Arial"/>
+          <w:color w:val="auto"/>
+          <w:sz w:val="20"/>
+          <w:szCs w:val="24"/>
+        </w:rPr>
+        <w:t>De klant wil een manier om de grote stapel facturen en documenten die hij ontvangt, te verkleinen. Het aantal zorgt ervoor dat er een onoverzichtelijke papierberg ontstaat waarin, wanneer nodig, de juiste documenten niet s</w:t>
+      </w:r>
+      <w:r>
+        <w:rPr>
+          <w:rFonts w:ascii="Arial" w:eastAsia="Times New Roman" w:hAnsi="Arial"/>
+          <w:color w:val="auto"/>
+          <w:sz w:val="20"/>
+          <w:szCs w:val="24"/>
+        </w:rPr>
+        <w:t>nel gevonden kunnen worden. Ook neemt het klasseren van deze documenten veel plaats in en kan er niet altijd eenvoudig gesorteerd worden.</w:t>
+      </w:r>
+      <w:r>
+        <w:rPr>
+          <w:rFonts w:ascii="Arial" w:eastAsia="Times New Roman" w:hAnsi="Arial"/>
+          <w:color w:val="auto"/>
+          <w:sz w:val="20"/>
+          <w:szCs w:val="24"/>
+        </w:rPr>
+        <w:t xml:space="preserve"> Het kwijtspelen van een belangrijk document gebeurt ook te pas en te onpas en zou verholpen moeten worden.</w:t>
+      </w:r>
+      <w:r>
+        <w:rPr>
+          <w:rFonts w:ascii="Arial" w:eastAsia="Times New Roman" w:hAnsi="Arial"/>
+          <w:color w:val="auto"/>
+          <w:sz w:val="20"/>
+          <w:szCs w:val="24"/>
+        </w:rPr>
+        <w:t xml:space="preserve"> Wanneer er een document door meerdere personen geraadpleegd moet worden, wordt er veel tijd verloren met het zoeken en doorgeven of kopiëren van het desbetreffende document.</w:t>
       </w:r>
     </w:p>
     <w:p>
       <w:pPr>
-        <w:pStyle w:val="Lijstalinea"/>
-        <w:numPr>
-          <w:ilvl w:val="0"/>
-          <w:numId w:val="11"/>
-        </w:numPr>
-        <w:spacing w:after="0" w:line="280" w:lineRule="atLeast"/>
-        <w:rPr>
-          <w:rFonts w:ascii="Arial" w:eastAsia="Times New Roman" w:hAnsi="Arial"/>
-          <w:i/>
-          <w:color w:val="auto"/>
-          <w:sz w:val="20"/>
-          <w:szCs w:val="24"/>
-        </w:rPr>
-      </w:pPr>
-      <w:r>
-        <w:rPr>
-          <w:rFonts w:ascii="Arial" w:eastAsia="Times New Roman" w:hAnsi="Arial"/>
-          <w:i/>
-          <w:color w:val="auto"/>
-          <w:sz w:val="20"/>
-          <w:szCs w:val="24"/>
-        </w:rPr>
-        <w:t>D</w:t>
-      </w:r>
-      <w:r>
-        <w:rPr>
-          <w:rFonts w:ascii="Arial" w:eastAsia="Times New Roman" w:hAnsi="Arial"/>
-          <w:i/>
-          <w:color w:val="auto"/>
-          <w:sz w:val="20"/>
-          <w:szCs w:val="24"/>
-        </w:rPr>
-        <w:t xml:space="preserve">oel van het </w:t>
-      </w:r>
-      <w:r>
-        <w:rPr>
-          <w:rFonts w:ascii="Arial" w:eastAsia="Times New Roman" w:hAnsi="Arial"/>
-          <w:i/>
-          <w:color w:val="auto"/>
-          <w:sz w:val="20"/>
-          <w:szCs w:val="24"/>
-        </w:rPr>
-        <w:t>project</w:t>
+        <w:pStyle w:val="Kop2"/>
+      </w:pPr>
+      <w:r>
+        <w:t>Doel van het project</w:t>
       </w:r>
     </w:p>
     <w:p>
       <w:pPr>
-        <w:pStyle w:val="Lijstalinea"/>
-        <w:numPr>
-          <w:ilvl w:val="0"/>
-          <w:numId w:val="11"/>
-        </w:numPr>
         <w:spacing w:after="0" w:line="280" w:lineRule="atLeast"/>
-        <w:rPr>
-          <w:rFonts w:ascii="Arial" w:eastAsia="Times New Roman" w:hAnsi="Arial"/>
-          <w:i/>
-          <w:color w:val="auto"/>
-          <w:sz w:val="20"/>
-          <w:szCs w:val="24"/>
-        </w:rPr>
-      </w:pPr>
-      <w:r>
-        <w:rPr>
-          <w:rFonts w:ascii="Arial" w:eastAsia="Times New Roman" w:hAnsi="Arial"/>
-          <w:i/>
-          <w:color w:val="auto"/>
-          <w:sz w:val="20"/>
-          <w:szCs w:val="24"/>
-        </w:rPr>
-        <w:t>M</w:t>
-      </w:r>
-      <w:r>
-        <w:rPr>
-          <w:rFonts w:ascii="Arial" w:eastAsia="Times New Roman" w:hAnsi="Arial"/>
-          <w:i/>
-          <w:color w:val="auto"/>
-          <w:sz w:val="20"/>
-          <w:szCs w:val="24"/>
-        </w:rPr>
-        <w:t>ethodologie</w:t>
+        <w:jc w:val="both"/>
+        <w:rPr>
+          <w:rFonts w:ascii="Arial" w:eastAsia="Times New Roman" w:hAnsi="Arial"/>
+          <w:color w:val="auto"/>
+          <w:sz w:val="20"/>
+          <w:szCs w:val="24"/>
+        </w:rPr>
+      </w:pPr>
+      <w:r>
+        <w:rPr>
+          <w:rFonts w:ascii="Arial" w:eastAsia="Times New Roman" w:hAnsi="Arial"/>
+          <w:color w:val="auto"/>
+          <w:sz w:val="20"/>
+          <w:szCs w:val="24"/>
+        </w:rPr>
+        <w:t>Het doel van het project is het maken van een digitaal platform waar de gebruiker facturen en andere documenten naar kan uploaden.</w:t>
+      </w:r>
+      <w:r>
+        <w:rPr>
+          <w:rFonts w:ascii="Arial" w:eastAsia="Times New Roman" w:hAnsi="Arial"/>
+          <w:color w:val="auto"/>
+          <w:sz w:val="20"/>
+          <w:szCs w:val="24"/>
+        </w:rPr>
+        <w:t xml:space="preserve"> Hierdoor zal er efficiënter gewerkt kunnen worden, aangezien er geen tijd verloren gaat aan het fysiek zoeken van een bepaald document.</w:t>
+      </w:r>
+      <w:r>
+        <w:rPr>
+          <w:rFonts w:ascii="Arial" w:eastAsia="Times New Roman" w:hAnsi="Arial"/>
+          <w:color w:val="auto"/>
+          <w:sz w:val="20"/>
+          <w:szCs w:val="24"/>
+        </w:rPr>
+        <w:t xml:space="preserve"> </w:t>
+      </w:r>
+      <w:r>
+        <w:rPr>
+          <w:rFonts w:ascii="Arial" w:eastAsia="Times New Roman" w:hAnsi="Arial"/>
+          <w:color w:val="auto"/>
+          <w:sz w:val="20"/>
+          <w:szCs w:val="24"/>
+        </w:rPr>
+        <w:t xml:space="preserve">De gebruiker zal een account kunnen maken, zodat zijn bestanden enkel voor hem beschikbaar zijn. </w:t>
+      </w:r>
+      <w:r>
+        <w:rPr>
+          <w:rFonts w:ascii="Arial" w:eastAsia="Times New Roman" w:hAnsi="Arial"/>
+          <w:color w:val="auto"/>
+          <w:sz w:val="20"/>
+          <w:szCs w:val="24"/>
+        </w:rPr>
+        <w:t xml:space="preserve">De bestanden moeten online beschikbaar zijn en moeten gesorteerd kunnen worden. Het systeem moet ervoor zorgen dat een geüpload bestand een tag krijgt aan de hand van de inhoud van het document, maar de gebruiker moet ook zelf tags kunnen meegeven. </w:t>
+      </w:r>
+      <w:r>
+        <w:rPr>
+          <w:rFonts w:ascii="Arial" w:eastAsia="Times New Roman" w:hAnsi="Arial"/>
+          <w:color w:val="auto"/>
+          <w:sz w:val="20"/>
+          <w:szCs w:val="24"/>
+        </w:rPr>
+        <w:t xml:space="preserve">De gebruiker zal de documenten dan kunnen filteren op allerhande waarden, zoals de inhoud, de datum, de naam, etc. </w:t>
+      </w:r>
+      <w:r>
+        <w:rPr>
+          <w:rFonts w:ascii="Arial" w:eastAsia="Times New Roman" w:hAnsi="Arial"/>
+          <w:color w:val="auto"/>
+          <w:sz w:val="20"/>
+          <w:szCs w:val="24"/>
+        </w:rPr>
+        <w:t>Het digitale platform zal de vorm hebben van een website en er zal gebruik gemaakt worden van een database om de documenten bij te houden. De gebruiker zal documenten kunnen uploaden nadat hij ze gescand heeft, maar ook via een smartphone zullen bestanden geüpload kunnen worden. Er zal een extra app ontwikkeld worden die het mogelijk maakt om een foto te maken met ee</w:t>
+      </w:r>
+      <w:r>
+        <w:rPr>
+          <w:rFonts w:ascii="Arial" w:eastAsia="Times New Roman" w:hAnsi="Arial"/>
+          <w:color w:val="auto"/>
+          <w:sz w:val="20"/>
+          <w:szCs w:val="24"/>
+        </w:rPr>
+        <w:t>n smartphone en die te uploaden.</w:t>
       </w:r>
     </w:p>
     <w:p>
       <w:pPr>
-        <w:pStyle w:val="Lijstalinea"/>
-        <w:numPr>
-          <w:ilvl w:val="0"/>
-          <w:numId w:val="11"/>
-        </w:numPr>
-        <w:spacing w:after="0" w:line="280" w:lineRule="atLeast"/>
-        <w:rPr>
-          <w:rFonts w:ascii="Arial" w:eastAsia="Times New Roman" w:hAnsi="Arial"/>
-          <w:i/>
-          <w:color w:val="auto"/>
-          <w:sz w:val="20"/>
-          <w:szCs w:val="24"/>
-        </w:rPr>
-      </w:pPr>
-      <w:r>
-        <w:rPr>
-          <w:rFonts w:ascii="Arial" w:eastAsia="Times New Roman" w:hAnsi="Arial"/>
-          <w:i/>
-          <w:color w:val="auto"/>
-          <w:sz w:val="20"/>
-          <w:szCs w:val="24"/>
-        </w:rPr>
-        <w:t>Verwachte resultaten</w:t>
+        <w:pStyle w:val="Kop2"/>
+      </w:pPr>
+      <w:r>
+        <w:t>Methodologie</w:t>
       </w:r>
     </w:p>
     <w:p>
       <w:pPr>
         <w:spacing w:after="0" w:line="280" w:lineRule="atLeast"/>
-        <w:rPr>
-          <w:rFonts w:ascii="Arial" w:eastAsia="Times New Roman" w:hAnsi="Arial"/>
-          <w:i/>
-          <w:color w:val="auto"/>
-          <w:sz w:val="20"/>
-          <w:szCs w:val="24"/>
-        </w:rPr>
-      </w:pPr>
+        <w:jc w:val="both"/>
+        <w:rPr>
+          <w:rFonts w:ascii="Arial" w:eastAsia="Times New Roman" w:hAnsi="Arial"/>
+          <w:color w:val="auto"/>
+          <w:sz w:val="20"/>
+          <w:szCs w:val="24"/>
+        </w:rPr>
+      </w:pPr>
+      <w:r>
+        <w:rPr>
+          <w:rFonts w:ascii="Arial" w:eastAsia="Times New Roman" w:hAnsi="Arial"/>
+          <w:color w:val="auto"/>
+          <w:sz w:val="20"/>
+          <w:szCs w:val="24"/>
+        </w:rPr>
+        <w:t>Dit project zal ontwikkeld worden met de scrum methode</w:t>
+      </w:r>
+      <w:r>
+        <w:rPr>
+          <w:rFonts w:ascii="Arial" w:eastAsia="Times New Roman" w:hAnsi="Arial"/>
+          <w:color w:val="auto"/>
+          <w:sz w:val="20"/>
+          <w:szCs w:val="24"/>
+        </w:rPr>
+        <w:t xml:space="preserve">, hiervoor maken we gebruik van GitHub met de </w:t>
+      </w:r>
+      <w:proofErr w:type="spellStart"/>
+      <w:r>
+        <w:rPr>
+          <w:rFonts w:ascii="Arial" w:eastAsia="Times New Roman" w:hAnsi="Arial"/>
+          <w:color w:val="auto"/>
+          <w:sz w:val="20"/>
+          <w:szCs w:val="24"/>
+        </w:rPr>
+        <w:t>ZenHub</w:t>
+      </w:r>
+      <w:proofErr w:type="spellEnd"/>
+      <w:r>
+        <w:rPr>
+          <w:rFonts w:ascii="Arial" w:eastAsia="Times New Roman" w:hAnsi="Arial"/>
+          <w:color w:val="auto"/>
+          <w:sz w:val="20"/>
+          <w:szCs w:val="24"/>
+        </w:rPr>
+        <w:t xml:space="preserve"> plug-in</w:t>
+      </w:r>
+      <w:r>
+        <w:rPr>
+          <w:rFonts w:ascii="Arial" w:eastAsia="Times New Roman" w:hAnsi="Arial"/>
+          <w:color w:val="auto"/>
+          <w:sz w:val="20"/>
+          <w:szCs w:val="24"/>
+        </w:rPr>
+        <w:t xml:space="preserve">. Dit houdt in dat er gewerkt wordt in korte sprints van ongeveer twee weken. Elke sprint zullen er enkele user </w:t>
+      </w:r>
+      <w:proofErr w:type="spellStart"/>
+      <w:r>
+        <w:rPr>
+          <w:rFonts w:ascii="Arial" w:eastAsia="Times New Roman" w:hAnsi="Arial"/>
+          <w:color w:val="auto"/>
+          <w:sz w:val="20"/>
+          <w:szCs w:val="24"/>
+        </w:rPr>
+        <w:t>stories</w:t>
+      </w:r>
+      <w:proofErr w:type="spellEnd"/>
+      <w:r>
+        <w:rPr>
+          <w:rFonts w:ascii="Arial" w:eastAsia="Times New Roman" w:hAnsi="Arial"/>
+          <w:color w:val="auto"/>
+          <w:sz w:val="20"/>
+          <w:szCs w:val="24"/>
+        </w:rPr>
+        <w:t xml:space="preserve"> onderhanden genomen worden, deze user </w:t>
+      </w:r>
+      <w:proofErr w:type="spellStart"/>
+      <w:r>
+        <w:rPr>
+          <w:rFonts w:ascii="Arial" w:eastAsia="Times New Roman" w:hAnsi="Arial"/>
+          <w:color w:val="auto"/>
+          <w:sz w:val="20"/>
+          <w:szCs w:val="24"/>
+        </w:rPr>
+        <w:t>stories</w:t>
+      </w:r>
+      <w:proofErr w:type="spellEnd"/>
+      <w:r>
+        <w:rPr>
+          <w:rFonts w:ascii="Arial" w:eastAsia="Times New Roman" w:hAnsi="Arial"/>
+          <w:color w:val="auto"/>
+          <w:sz w:val="20"/>
+          <w:szCs w:val="24"/>
+        </w:rPr>
+        <w:t xml:space="preserve"> zullen opgedeeld zijn in een aantal kleinere issues. De issues worden opgesteld na de analyse van de desbetreffende user story. De bedoeling is om minstens twee user </w:t>
+      </w:r>
+      <w:proofErr w:type="spellStart"/>
+      <w:r>
+        <w:rPr>
+          <w:rFonts w:ascii="Arial" w:eastAsia="Times New Roman" w:hAnsi="Arial"/>
+          <w:color w:val="auto"/>
+          <w:sz w:val="20"/>
+          <w:szCs w:val="24"/>
+        </w:rPr>
+        <w:t>stories</w:t>
+      </w:r>
+      <w:proofErr w:type="spellEnd"/>
+      <w:r>
+        <w:rPr>
+          <w:rFonts w:ascii="Arial" w:eastAsia="Times New Roman" w:hAnsi="Arial"/>
+          <w:color w:val="auto"/>
+          <w:sz w:val="20"/>
+          <w:szCs w:val="24"/>
+        </w:rPr>
+        <w:t xml:space="preserve"> per sprint af te werken. Wanneer dit niet lukt, of misschien zelfs sneller dan normaal lukt, verplaatsen we issues om ze respectievelijk later of eerder te doen.</w:t>
+      </w:r>
+      <w:r>
+        <w:rPr>
+          <w:rFonts w:ascii="Arial" w:eastAsia="Times New Roman" w:hAnsi="Arial"/>
+          <w:color w:val="auto"/>
+          <w:sz w:val="20"/>
+          <w:szCs w:val="24"/>
+        </w:rPr>
+        <w:t xml:space="preserve"> We willen tijdens de sprints ook telkens kort even overlopen, met elkaar en de klant, of we op het goede spoor zitten.</w:t>
+      </w:r>
     </w:p>
     <w:p>
       <w:pPr>
@@ -1111,270 +1192,237 @@
         <w:jc w:val="both"/>
         <w:rPr>
           <w:rFonts w:ascii="Arial" w:eastAsia="Times New Roman" w:hAnsi="Arial"/>
-          <w:i/>
-          <w:color w:val="auto"/>
-          <w:sz w:val="20"/>
-          <w:szCs w:val="24"/>
-        </w:rPr>
-      </w:pPr>
-      <w:r>
-        <w:rPr>
-          <w:rFonts w:ascii="Arial" w:eastAsia="Times New Roman" w:hAnsi="Arial"/>
-          <w:i/>
-          <w:color w:val="auto"/>
-          <w:sz w:val="20"/>
-          <w:szCs w:val="24"/>
-        </w:rPr>
-        <w:t>De klant wil een manier om de grote stapel facturen en documenten die hij ontvangt, te verkleinen. Het aantal zorgt ervoor dat er een onoverzichtelijke papierberg ontstaat waarin, wanneer nodig, de juiste documenten niet s</w:t>
-      </w:r>
-      <w:r>
-        <w:rPr>
-          <w:rFonts w:ascii="Arial" w:eastAsia="Times New Roman" w:hAnsi="Arial"/>
-          <w:i/>
-          <w:color w:val="auto"/>
-          <w:sz w:val="20"/>
-          <w:szCs w:val="24"/>
-        </w:rPr>
-        <w:t>nel gevonden kunnen worden. Ook neemt het klasseren van deze documenten veel plaats in en kan er niet altijd eenvoudig gesorteerd worden.</w:t>
-      </w:r>
-      <w:r>
-        <w:rPr>
-          <w:rFonts w:ascii="Arial" w:eastAsia="Times New Roman" w:hAnsi="Arial"/>
-          <w:i/>
-          <w:color w:val="auto"/>
-          <w:sz w:val="20"/>
-          <w:szCs w:val="24"/>
-        </w:rPr>
-        <w:t xml:space="preserve"> Het kwijtspelen van een belangrijk document gebeurt ook te pas en te onpas en zou verholpen moeten worden.</w:t>
-      </w:r>
+          <w:color w:val="auto"/>
+          <w:sz w:val="20"/>
+          <w:szCs w:val="24"/>
+        </w:rPr>
+      </w:pPr>
     </w:p>
     <w:p>
       <w:pPr>
         <w:spacing w:after="0" w:line="280" w:lineRule="atLeast"/>
-        <w:rPr>
-          <w:rFonts w:ascii="Arial" w:eastAsia="Times New Roman" w:hAnsi="Arial"/>
-          <w:i/>
-          <w:color w:val="auto"/>
-          <w:sz w:val="20"/>
-          <w:szCs w:val="24"/>
-        </w:rPr>
-      </w:pPr>
+        <w:jc w:val="both"/>
+        <w:rPr>
+          <w:rFonts w:ascii="Arial" w:eastAsia="Times New Roman" w:hAnsi="Arial"/>
+          <w:color w:val="auto"/>
+          <w:sz w:val="20"/>
+          <w:szCs w:val="24"/>
+        </w:rPr>
+      </w:pPr>
+      <w:r>
+        <w:rPr>
+          <w:rFonts w:ascii="Arial" w:eastAsia="Times New Roman" w:hAnsi="Arial"/>
+          <w:color w:val="auto"/>
+          <w:sz w:val="20"/>
+          <w:szCs w:val="24"/>
+        </w:rPr>
+        <w:t>Telkens er een sprint afgewerkt is, willen we een werkende demo hebben. Deze kunnen we dan aan de klant laten zien, zodat die tijdig feedback kan geven en er eventueel snel aanpassingen doorgevoerd kunnen worden.</w:t>
+      </w:r>
     </w:p>
     <w:p>
       <w:pPr>
-        <w:spacing w:after="0" w:line="280" w:lineRule="atLeast"/>
-        <w:rPr>
-          <w:rFonts w:ascii="Arial" w:eastAsia="Times New Roman" w:hAnsi="Arial"/>
-          <w:i/>
-          <w:color w:val="auto"/>
-          <w:sz w:val="20"/>
-          <w:szCs w:val="24"/>
-        </w:rPr>
-      </w:pPr>
-      <w:r>
-        <w:rPr>
-          <w:rFonts w:ascii="Arial" w:eastAsia="Times New Roman" w:hAnsi="Arial"/>
-          <w:i/>
-          <w:color w:val="auto"/>
-          <w:sz w:val="20"/>
-          <w:szCs w:val="24"/>
-        </w:rPr>
-        <w:t>Het doel van het project is het maken van een digitaal platform waar de klant facturen en andere documenten naar kan uploaden.</w:t>
-      </w:r>
-      <w:r>
-        <w:rPr>
-          <w:rFonts w:ascii="Arial" w:eastAsia="Times New Roman" w:hAnsi="Arial"/>
-          <w:i/>
-          <w:color w:val="auto"/>
-          <w:sz w:val="20"/>
-          <w:szCs w:val="24"/>
-        </w:rPr>
-        <w:t xml:space="preserve"> Deze bestanden moeten gesorteerd kunnen worden.</w:t>
-      </w:r>
-      <w:r>
-        <w:rPr>
-          <w:rFonts w:ascii="Arial" w:eastAsia="Times New Roman" w:hAnsi="Arial"/>
-          <w:i/>
-          <w:color w:val="auto"/>
-          <w:sz w:val="20"/>
-          <w:szCs w:val="24"/>
-        </w:rPr>
-        <w:t xml:space="preserve"> De documenten moeten gescand kunnen worden via een scanner en met een foto via smartphone. Het digitaal platform is een website en/of mobile app en de documenten worden in een database bewaard. De geüploade bestanden moeten automatisch en handmatig een label toegewezen kunnen krijgen. </w:t>
+        <w:pStyle w:val="Kop2"/>
+      </w:pPr>
+      <w:r>
+        <w:t>Verwachte resultaten</w:t>
       </w:r>
     </w:p>
     <w:p>
       <w:pPr>
         <w:spacing w:after="0" w:line="280" w:lineRule="atLeast"/>
-        <w:rPr>
-          <w:rFonts w:ascii="Arial" w:eastAsia="Times New Roman" w:hAnsi="Arial"/>
-          <w:i/>
-          <w:color w:val="auto"/>
-          <w:sz w:val="20"/>
-          <w:szCs w:val="24"/>
-        </w:rPr>
-      </w:pPr>
+        <w:jc w:val="both"/>
+        <w:rPr>
+          <w:rFonts w:ascii="Arial" w:eastAsia="Times New Roman" w:hAnsi="Arial"/>
+          <w:color w:val="auto"/>
+          <w:sz w:val="20"/>
+          <w:szCs w:val="24"/>
+        </w:rPr>
+      </w:pPr>
+      <w:r>
+        <w:rPr>
+          <w:rFonts w:ascii="Arial" w:eastAsia="Times New Roman" w:hAnsi="Arial"/>
+          <w:color w:val="auto"/>
+          <w:sz w:val="20"/>
+          <w:szCs w:val="24"/>
+        </w:rPr>
+        <w:lastRenderedPageBreak/>
+        <w:t>Het uiteindelijke resultaat zal een digitaal platform zijn in de vorm van een website. De website zal toegankelijk zijn via pc en smartphone. Er</w:t>
+      </w:r>
+      <w:r>
+        <w:rPr>
+          <w:rFonts w:ascii="Arial" w:eastAsia="Times New Roman" w:hAnsi="Arial"/>
+          <w:color w:val="auto"/>
+          <w:sz w:val="20"/>
+          <w:szCs w:val="24"/>
+        </w:rPr>
+        <w:t xml:space="preserve"> wordt ook een database gemaakt.</w:t>
+      </w:r>
     </w:p>
     <w:p>
       <w:pPr>
         <w:spacing w:after="0" w:line="280" w:lineRule="atLeast"/>
-        <w:rPr>
-          <w:rFonts w:ascii="Arial" w:eastAsia="Times New Roman" w:hAnsi="Arial"/>
-          <w:i/>
-          <w:color w:val="auto"/>
-          <w:sz w:val="20"/>
-          <w:szCs w:val="24"/>
-        </w:rPr>
-      </w:pPr>
-      <w:r>
-        <w:rPr>
-          <w:rFonts w:ascii="Arial" w:eastAsia="Times New Roman" w:hAnsi="Arial"/>
-          <w:i/>
-          <w:color w:val="auto"/>
-          <w:sz w:val="20"/>
-          <w:szCs w:val="24"/>
-        </w:rPr>
-        <w:t>Het project zal uitgevoerd worden met de agile-scrum methode. Er zal in sprints gewe</w:t>
-      </w:r>
-      <w:r>
-        <w:rPr>
-          <w:rFonts w:ascii="Arial" w:eastAsia="Times New Roman" w:hAnsi="Arial"/>
-          <w:i/>
-          <w:color w:val="auto"/>
-          <w:sz w:val="20"/>
-          <w:szCs w:val="24"/>
-        </w:rPr>
-        <w:t xml:space="preserve">rkt worden in </w:t>
-      </w:r>
-      <w:r>
-        <w:rPr>
-          <w:rFonts w:ascii="Arial" w:eastAsia="Times New Roman" w:hAnsi="Arial"/>
-          <w:i/>
-          <w:color w:val="auto"/>
-          <w:sz w:val="20"/>
-          <w:szCs w:val="24"/>
-        </w:rPr>
-        <w:t>GitHub</w:t>
-      </w:r>
-      <w:r>
-        <w:rPr>
-          <w:rFonts w:ascii="Arial" w:eastAsia="Times New Roman" w:hAnsi="Arial"/>
-          <w:i/>
-          <w:color w:val="auto"/>
-          <w:sz w:val="20"/>
-          <w:szCs w:val="24"/>
-        </w:rPr>
-        <w:t xml:space="preserve"> met </w:t>
-      </w:r>
-      <w:proofErr w:type="spellStart"/>
-      <w:r>
-        <w:rPr>
-          <w:rFonts w:ascii="Arial" w:eastAsia="Times New Roman" w:hAnsi="Arial"/>
-          <w:i/>
-          <w:color w:val="auto"/>
-          <w:sz w:val="20"/>
-          <w:szCs w:val="24"/>
-        </w:rPr>
-        <w:t>ZenHub</w:t>
-      </w:r>
-      <w:proofErr w:type="spellEnd"/>
-      <w:r>
-        <w:rPr>
-          <w:rFonts w:ascii="Arial" w:eastAsia="Times New Roman" w:hAnsi="Arial"/>
-          <w:i/>
-          <w:color w:val="auto"/>
-          <w:sz w:val="20"/>
-          <w:szCs w:val="24"/>
-        </w:rPr>
-        <w:t>.</w:t>
-      </w:r>
+        <w:jc w:val="both"/>
+        <w:rPr>
+          <w:rFonts w:ascii="Arial" w:eastAsia="Times New Roman" w:hAnsi="Arial"/>
+          <w:color w:val="auto"/>
+          <w:sz w:val="20"/>
+          <w:szCs w:val="24"/>
+        </w:rPr>
+      </w:pPr>
     </w:p>
     <w:p>
       <w:pPr>
         <w:spacing w:after="0" w:line="280" w:lineRule="atLeast"/>
-        <w:rPr>
-          <w:rFonts w:ascii="Arial" w:eastAsia="Times New Roman" w:hAnsi="Arial"/>
-          <w:i/>
-          <w:color w:val="auto"/>
-          <w:sz w:val="20"/>
-          <w:szCs w:val="24"/>
-        </w:rPr>
-      </w:pPr>
+        <w:jc w:val="both"/>
+        <w:rPr>
+          <w:rFonts w:ascii="Arial" w:eastAsia="Times New Roman" w:hAnsi="Arial"/>
+          <w:color w:val="auto"/>
+          <w:sz w:val="20"/>
+          <w:szCs w:val="24"/>
+        </w:rPr>
+      </w:pPr>
+      <w:r>
+        <w:rPr>
+          <w:rFonts w:ascii="Arial" w:eastAsia="Times New Roman" w:hAnsi="Arial"/>
+          <w:color w:val="auto"/>
+          <w:sz w:val="20"/>
+          <w:szCs w:val="24"/>
+        </w:rPr>
+        <w:t xml:space="preserve">Op de homepagina van de website zal de gebruiker algemene informatie over het product kunnen vinden. Ook zal er de mogelijkheid zijn om zich te registreren, met een gratis datapakket of een betalend. Het voordeel van een betalend account te nemen is uiteraard een grotere hoeveelheid beschikbare data, dus meer </w:t>
+      </w:r>
+      <w:proofErr w:type="spellStart"/>
+      <w:r>
+        <w:rPr>
+          <w:rFonts w:ascii="Arial" w:eastAsia="Times New Roman" w:hAnsi="Arial"/>
+          <w:color w:val="auto"/>
+          <w:sz w:val="20"/>
+          <w:szCs w:val="24"/>
+        </w:rPr>
+        <w:t>uploads</w:t>
+      </w:r>
+      <w:proofErr w:type="spellEnd"/>
+      <w:r>
+        <w:rPr>
+          <w:rFonts w:ascii="Arial" w:eastAsia="Times New Roman" w:hAnsi="Arial"/>
+          <w:color w:val="auto"/>
+          <w:sz w:val="20"/>
+          <w:szCs w:val="24"/>
+        </w:rPr>
+        <w:t xml:space="preserve"> per maand.</w:t>
+      </w:r>
     </w:p>
     <w:p>
       <w:pPr>
         <w:spacing w:after="0" w:line="280" w:lineRule="atLeast"/>
-        <w:rPr>
-          <w:rFonts w:ascii="Arial" w:eastAsia="Times New Roman" w:hAnsi="Arial"/>
-          <w:i/>
-          <w:color w:val="auto"/>
-          <w:sz w:val="20"/>
-          <w:szCs w:val="24"/>
-        </w:rPr>
-      </w:pPr>
-      <w:r>
-        <w:rPr>
-          <w:rFonts w:ascii="Arial" w:eastAsia="Times New Roman" w:hAnsi="Arial"/>
-          <w:i/>
-          <w:color w:val="auto"/>
-          <w:sz w:val="20"/>
-          <w:szCs w:val="24"/>
-        </w:rPr>
-        <w:t xml:space="preserve">Het uiteindelijke resultaat zal een digitaal platform zijn in de vorm van een website. De website zal toegankelijk zijn via pc en smartphone. Achter de website zit een database. De gebruiker zal op de homepagina informatie kunnen vinden over het platform en extra knoppen om in te loggen en </w:t>
-      </w:r>
-      <w:r>
-        <w:rPr>
-          <w:rFonts w:ascii="Arial" w:eastAsia="Times New Roman" w:hAnsi="Arial"/>
-          <w:i/>
-          <w:color w:val="auto"/>
-          <w:sz w:val="20"/>
-          <w:szCs w:val="24"/>
-        </w:rPr>
-        <w:t>extra data aan te kopen.</w:t>
-      </w:r>
-      <w:r>
-        <w:rPr>
-          <w:rFonts w:ascii="Arial" w:eastAsia="Times New Roman" w:hAnsi="Arial"/>
-          <w:i/>
-          <w:color w:val="auto"/>
-          <w:sz w:val="20"/>
-          <w:szCs w:val="24"/>
-        </w:rPr>
-        <w:t xml:space="preserve"> Eens de gebruiker ingelogd is kan hij documenten uploaden. De documenten kunnen gescand worden met een scanner en ook via smartphone kunnen er foto’s gemaakt worden </w:t>
-      </w:r>
-      <w:r>
-        <w:rPr>
-          <w:rFonts w:ascii="Arial" w:eastAsia="Times New Roman" w:hAnsi="Arial"/>
-          <w:i/>
-          <w:color w:val="auto"/>
-          <w:sz w:val="20"/>
-          <w:szCs w:val="24"/>
-        </w:rPr>
-        <w:t xml:space="preserve">en dan geüpload worden naar </w:t>
-      </w:r>
+        <w:jc w:val="both"/>
+        <w:rPr>
+          <w:rFonts w:ascii="Arial" w:eastAsia="Times New Roman" w:hAnsi="Arial"/>
+          <w:color w:val="auto"/>
+          <w:sz w:val="20"/>
+          <w:szCs w:val="24"/>
+        </w:rPr>
+      </w:pPr>
     </w:p>
     <w:p>
       <w:pPr>
         <w:spacing w:after="0" w:line="280" w:lineRule="atLeast"/>
-        <w:rPr>
-          <w:rFonts w:ascii="Arial" w:eastAsia="Times New Roman" w:hAnsi="Arial"/>
-          <w:i/>
-          <w:color w:val="auto"/>
-          <w:sz w:val="20"/>
-          <w:szCs w:val="24"/>
-        </w:rPr>
-      </w:pPr>
+        <w:jc w:val="both"/>
+        <w:rPr>
+          <w:rFonts w:ascii="Arial" w:eastAsia="Times New Roman" w:hAnsi="Arial"/>
+          <w:color w:val="auto"/>
+          <w:sz w:val="20"/>
+          <w:szCs w:val="24"/>
+        </w:rPr>
+      </w:pPr>
+      <w:r>
+        <w:rPr>
+          <w:rFonts w:ascii="Arial" w:eastAsia="Times New Roman" w:hAnsi="Arial"/>
+          <w:color w:val="auto"/>
+          <w:sz w:val="20"/>
+          <w:szCs w:val="24"/>
+        </w:rPr>
+        <w:t>Wanneer de gebruiker ingelogd is zal hij bestanden kunnen uploaden</w:t>
+      </w:r>
+      <w:r>
+        <w:rPr>
+          <w:rFonts w:ascii="Arial" w:eastAsia="Times New Roman" w:hAnsi="Arial"/>
+          <w:color w:val="auto"/>
+          <w:sz w:val="20"/>
+          <w:szCs w:val="24"/>
+        </w:rPr>
+        <w:t xml:space="preserve">. De </w:t>
+      </w:r>
+      <w:proofErr w:type="spellStart"/>
+      <w:r>
+        <w:rPr>
+          <w:rFonts w:ascii="Arial" w:eastAsia="Times New Roman" w:hAnsi="Arial"/>
+          <w:color w:val="auto"/>
+          <w:sz w:val="20"/>
+          <w:szCs w:val="24"/>
+        </w:rPr>
+        <w:t>API’s</w:t>
+      </w:r>
+      <w:proofErr w:type="spellEnd"/>
+      <w:r>
+        <w:rPr>
+          <w:rFonts w:ascii="Arial" w:eastAsia="Times New Roman" w:hAnsi="Arial"/>
+          <w:color w:val="auto"/>
+          <w:sz w:val="20"/>
+          <w:szCs w:val="24"/>
+        </w:rPr>
+        <w:t xml:space="preserve"> en </w:t>
+      </w:r>
+      <w:proofErr w:type="spellStart"/>
+      <w:r>
+        <w:rPr>
+          <w:rFonts w:ascii="Arial" w:eastAsia="Times New Roman" w:hAnsi="Arial"/>
+          <w:color w:val="auto"/>
+          <w:sz w:val="20"/>
+          <w:szCs w:val="24"/>
+        </w:rPr>
+        <w:t>cognitive</w:t>
+      </w:r>
+      <w:proofErr w:type="spellEnd"/>
+      <w:r>
+        <w:rPr>
+          <w:rFonts w:ascii="Arial" w:eastAsia="Times New Roman" w:hAnsi="Arial"/>
+          <w:color w:val="auto"/>
+          <w:sz w:val="20"/>
+          <w:szCs w:val="24"/>
+        </w:rPr>
+        <w:t xml:space="preserve"> services die we gebruiken, zullen automatisch enkele tags genereren. De gebruiker zal zelf een titel en extra tags kunnen toevoegen aan het bestand. De bestanden die geüpload kunnen worden zijn PDF bestanden en foto’s die gemaakt zijn met een smartphone.</w:t>
+      </w:r>
     </w:p>
     <w:p>
       <w:pPr>
         <w:spacing w:after="0" w:line="280" w:lineRule="atLeast"/>
         <w:rPr>
           <w:rFonts w:ascii="Arial" w:eastAsia="Times New Roman" w:hAnsi="Arial"/>
-          <w:i/>
-          <w:color w:val="auto"/>
-          <w:sz w:val="20"/>
-          <w:szCs w:val="24"/>
-        </w:rPr>
-      </w:pPr>
+          <w:color w:val="auto"/>
+          <w:sz w:val="20"/>
+          <w:szCs w:val="24"/>
+        </w:rPr>
+      </w:pPr>
+    </w:p>
+    <w:p>
+      <w:pPr>
+        <w:spacing w:after="0" w:line="280" w:lineRule="atLeast"/>
+        <w:rPr>
+          <w:rFonts w:ascii="Arial" w:eastAsia="Times New Roman" w:hAnsi="Arial"/>
+          <w:color w:val="auto"/>
+          <w:sz w:val="20"/>
+          <w:szCs w:val="24"/>
+        </w:rPr>
+      </w:pPr>
+      <w:r>
+        <w:rPr>
+          <w:rFonts w:ascii="Arial" w:eastAsia="Times New Roman" w:hAnsi="Arial"/>
+          <w:color w:val="auto"/>
+          <w:sz w:val="20"/>
+          <w:szCs w:val="24"/>
+        </w:rPr>
+        <w:t>De gebruiker zal elk geüpload bestand individueel kunnen raadplegen. Er zal extra informatie over het documenten te zien zijn, zoals bijvoorbeeld een deel van de inhoud zonder het te moeten openen. Er zullen ook suggesties gegeven worden die gebaseerd zijn op overeenkomstige tags (van de gebruiker zelf of van het systeem) en titels. Wanneer de gebruiker dan het verkeerde document heeft, kan hij snel het juiste vinden.</w:t>
+      </w:r>
       <w:bookmarkStart w:id="0" w:name="_GoBack"/>
       <w:bookmarkEnd w:id="0"/>
     </w:p>
@@ -1383,7 +1431,6 @@
         <w:spacing w:after="0" w:line="280" w:lineRule="atLeast"/>
         <w:rPr>
           <w:rFonts w:ascii="Arial" w:eastAsia="Times New Roman" w:hAnsi="Arial"/>
-          <w:i/>
           <w:color w:val="auto"/>
           <w:sz w:val="20"/>
           <w:szCs w:val="24"/>
@@ -1393,6 +1440,11 @@
     <w:p>
       <w:pPr>
         <w:pStyle w:val="Kop1"/>
+        <w:rPr>
+          <w:rFonts w:cs="Arial"/>
+          <w:i/>
+          <w:lang w:val="nl-BE"/>
+        </w:rPr>
       </w:pPr>
       <w:r>
         <w:t>Technologie</w:t>
@@ -1400,177 +1452,568 @@
     </w:p>
     <w:p>
       <w:pPr>
-        <w:rPr>
-          <w:rFonts w:ascii="Arial" w:hAnsi="Arial" w:cs="Arial"/>
+        <w:pStyle w:val="Kop2"/>
+        <w:rPr>
+          <w:rFonts w:cs="Arial"/>
           <w:i/>
-          <w:sz w:val="20"/>
-        </w:rPr>
-      </w:pPr>
-      <w:r>
-        <w:rPr>
-          <w:rFonts w:ascii="Arial" w:hAnsi="Arial" w:cs="Arial"/>
-          <w:i/>
-        </w:rPr>
-        <w:br/>
-      </w:r>
-      <w:r>
-        <w:rPr>
-          <w:rFonts w:ascii="Arial" w:hAnsi="Arial" w:cs="Arial"/>
-          <w:i/>
-          <w:sz w:val="20"/>
-        </w:rPr>
-        <w:t>Beschrijving</w:t>
-      </w:r>
-      <w:r>
-        <w:rPr>
-          <w:rFonts w:ascii="Arial" w:hAnsi="Arial" w:cs="Arial"/>
-          <w:i/>
-          <w:sz w:val="20"/>
-        </w:rPr>
-        <w:t xml:space="preserve"> en of schematische voorstelling</w:t>
-      </w:r>
-      <w:r>
-        <w:rPr>
-          <w:rFonts w:ascii="Arial" w:hAnsi="Arial" w:cs="Arial"/>
-          <w:i/>
-          <w:sz w:val="20"/>
-        </w:rPr>
-        <w:t xml:space="preserve"> van de gebruikte technologieën </w:t>
+          <w:lang w:val="nl-BE"/>
+        </w:rPr>
+      </w:pPr>
+      <w:r>
+        <w:t xml:space="preserve">Microsoft </w:t>
+      </w:r>
+      <w:proofErr w:type="spellStart"/>
+      <w:r>
+        <w:t>Cognitive</w:t>
+      </w:r>
+      <w:proofErr w:type="spellEnd"/>
+      <w:r>
+        <w:t xml:space="preserve"> Services – Computer </w:t>
+      </w:r>
+      <w:proofErr w:type="spellStart"/>
+      <w:r>
+        <w:t>Vision</w:t>
+      </w:r>
+      <w:proofErr w:type="spellEnd"/>
+      <w:r>
+        <w:t xml:space="preserve"> API + OCR</w:t>
       </w:r>
     </w:p>
     <w:p>
       <w:pPr>
-        <w:spacing w:after="0" w:line="280" w:lineRule="atLeast"/>
-        <w:rPr>
-          <w:rFonts w:ascii="Arial" w:eastAsia="Times New Roman" w:hAnsi="Arial"/>
-          <w:i/>
-          <w:color w:val="auto"/>
-          <w:sz w:val="20"/>
-          <w:szCs w:val="24"/>
-          <w:lang w:val="en-GB"/>
-        </w:rPr>
-      </w:pPr>
-      <w:r>
-        <w:rPr>
-          <w:rFonts w:ascii="Arial" w:eastAsia="Times New Roman" w:hAnsi="Arial"/>
-          <w:i/>
-          <w:color w:val="auto"/>
-          <w:sz w:val="20"/>
-          <w:szCs w:val="24"/>
-          <w:lang w:val="en-GB"/>
-        </w:rPr>
-        <w:t xml:space="preserve">Microsoft Cognitive Services – Computer Vision API + </w:t>
-      </w:r>
-      <w:r>
-        <w:rPr>
-          <w:rFonts w:ascii="Arial" w:eastAsia="Times New Roman" w:hAnsi="Arial"/>
-          <w:i/>
-          <w:color w:val="auto"/>
-          <w:sz w:val="20"/>
-          <w:szCs w:val="24"/>
-          <w:lang w:val="en-GB"/>
-        </w:rPr>
-        <w:t>OCR</w:t>
+        <w:rPr>
+          <w:rFonts w:ascii="Arial" w:eastAsia="Times New Roman" w:hAnsi="Arial"/>
+          <w:color w:val="auto"/>
+          <w:sz w:val="20"/>
+          <w:szCs w:val="24"/>
+        </w:rPr>
+      </w:pPr>
+      <w:r>
+        <w:rPr>
+          <w:rFonts w:ascii="Arial" w:eastAsia="Times New Roman" w:hAnsi="Arial"/>
+          <w:color w:val="auto"/>
+          <w:sz w:val="20"/>
+          <w:szCs w:val="24"/>
+        </w:rPr>
+        <w:t xml:space="preserve">We gaan gebruik maken van Microsoft </w:t>
+      </w:r>
+      <w:proofErr w:type="spellStart"/>
+      <w:r>
+        <w:rPr>
+          <w:rFonts w:ascii="Arial" w:eastAsia="Times New Roman" w:hAnsi="Arial"/>
+          <w:color w:val="auto"/>
+          <w:sz w:val="20"/>
+          <w:szCs w:val="24"/>
+        </w:rPr>
+        <w:t>Cognitive</w:t>
+      </w:r>
+      <w:proofErr w:type="spellEnd"/>
+      <w:r>
+        <w:rPr>
+          <w:rFonts w:ascii="Arial" w:eastAsia="Times New Roman" w:hAnsi="Arial"/>
+          <w:color w:val="auto"/>
+          <w:sz w:val="20"/>
+          <w:szCs w:val="24"/>
+        </w:rPr>
+        <w:t xml:space="preserve"> Services om de inhoud van de geüploade bestanden om te zetten in tekst. </w:t>
+      </w:r>
+      <w:r>
+        <w:rPr>
+          <w:rFonts w:ascii="Arial" w:eastAsia="Times New Roman" w:hAnsi="Arial"/>
+          <w:color w:val="auto"/>
+          <w:sz w:val="20"/>
+          <w:szCs w:val="24"/>
+        </w:rPr>
+        <w:t>Deze tek</w:t>
+      </w:r>
+      <w:r>
+        <w:rPr>
+          <w:rFonts w:ascii="Arial" w:eastAsia="Times New Roman" w:hAnsi="Arial"/>
+          <w:color w:val="auto"/>
+          <w:sz w:val="20"/>
+          <w:szCs w:val="24"/>
+        </w:rPr>
+        <w:t>st wordt gebruikt om de content</w:t>
+      </w:r>
+      <w:r>
+        <w:rPr>
+          <w:rFonts w:ascii="Arial" w:eastAsia="Times New Roman" w:hAnsi="Arial"/>
+          <w:color w:val="auto"/>
+          <w:sz w:val="20"/>
+          <w:szCs w:val="24"/>
+        </w:rPr>
+        <w:t xml:space="preserve"> tags</w:t>
+      </w:r>
+      <w:r>
+        <w:rPr>
+          <w:rFonts w:ascii="Arial" w:eastAsia="Times New Roman" w:hAnsi="Arial"/>
+          <w:color w:val="auto"/>
+          <w:sz w:val="20"/>
+          <w:szCs w:val="24"/>
+        </w:rPr>
+        <w:t xml:space="preserve"> te genereren</w:t>
+      </w:r>
+      <w:r>
+        <w:rPr>
+          <w:rFonts w:ascii="Arial" w:eastAsia="Times New Roman" w:hAnsi="Arial"/>
+          <w:color w:val="auto"/>
+          <w:sz w:val="20"/>
+          <w:szCs w:val="24"/>
+        </w:rPr>
+        <w:t>.</w:t>
       </w:r>
     </w:p>
     <w:p>
       <w:pPr>
-        <w:spacing w:after="0" w:line="280" w:lineRule="atLeast"/>
-        <w:rPr>
-          <w:rFonts w:ascii="Arial" w:eastAsia="Times New Roman" w:hAnsi="Arial"/>
-          <w:i/>
-          <w:color w:val="auto"/>
-          <w:sz w:val="20"/>
-          <w:szCs w:val="24"/>
-          <w:lang w:val="en-GB"/>
-        </w:rPr>
-      </w:pPr>
-      <w:r>
-        <w:rPr>
-          <w:rFonts w:ascii="Arial" w:eastAsia="Times New Roman" w:hAnsi="Arial"/>
-          <w:i/>
-          <w:color w:val="auto"/>
-          <w:sz w:val="20"/>
-          <w:szCs w:val="24"/>
-          <w:lang w:val="en-GB"/>
-        </w:rPr>
-        <w:t>Node.js backend</w:t>
+        <w:pStyle w:val="Kop2"/>
+      </w:pPr>
+      <w:r>
+        <w:t>Bootstrap</w:t>
       </w:r>
     </w:p>
     <w:p>
       <w:pPr>
-        <w:spacing w:after="0" w:line="280" w:lineRule="atLeast"/>
-        <w:rPr>
-          <w:rFonts w:ascii="Arial" w:eastAsia="Times New Roman" w:hAnsi="Arial"/>
-          <w:i/>
-          <w:color w:val="auto"/>
-          <w:sz w:val="20"/>
-          <w:szCs w:val="24"/>
-          <w:lang w:val="en-GB"/>
-        </w:rPr>
-      </w:pPr>
-      <w:proofErr w:type="spellStart"/>
-      <w:r>
-        <w:rPr>
-          <w:rFonts w:ascii="Arial" w:eastAsia="Times New Roman" w:hAnsi="Arial"/>
-          <w:i/>
-          <w:color w:val="auto"/>
-          <w:sz w:val="20"/>
-          <w:szCs w:val="24"/>
-          <w:lang w:val="en-GB"/>
-        </w:rPr>
-        <w:lastRenderedPageBreak/>
-        <w:t>Xamarin</w:t>
-      </w:r>
-      <w:proofErr w:type="spellEnd"/>
-      <w:r>
-        <w:rPr>
-          <w:rFonts w:ascii="Arial" w:eastAsia="Times New Roman" w:hAnsi="Arial"/>
-          <w:i/>
-          <w:color w:val="auto"/>
-          <w:sz w:val="20"/>
-          <w:szCs w:val="24"/>
-          <w:lang w:val="en-GB"/>
-        </w:rPr>
-        <w:t xml:space="preserve"> mobile app</w:t>
+        <w:rPr>
+          <w:rFonts w:ascii="Arial" w:eastAsia="Times New Roman" w:hAnsi="Arial"/>
+          <w:color w:val="auto"/>
+          <w:sz w:val="20"/>
+          <w:szCs w:val="24"/>
+        </w:rPr>
+      </w:pPr>
+      <w:r>
+        <w:rPr>
+          <w:rFonts w:ascii="Arial" w:eastAsia="Times New Roman" w:hAnsi="Arial"/>
+          <w:color w:val="auto"/>
+          <w:sz w:val="20"/>
+          <w:szCs w:val="24"/>
+        </w:rPr>
+        <w:t>Voor de front-end</w:t>
+      </w:r>
+      <w:r>
+        <w:rPr>
+          <w:rFonts w:ascii="Arial" w:eastAsia="Times New Roman" w:hAnsi="Arial"/>
+          <w:color w:val="auto"/>
+          <w:sz w:val="20"/>
+          <w:szCs w:val="24"/>
+        </w:rPr>
+        <w:t xml:space="preserve"> op de site gaan we bootstrap gebruiken om de </w:t>
+      </w:r>
+      <w:r>
+        <w:rPr>
+          <w:rFonts w:ascii="Arial" w:eastAsia="Times New Roman" w:hAnsi="Arial"/>
+          <w:color w:val="auto"/>
+          <w:sz w:val="20"/>
+          <w:szCs w:val="24"/>
+        </w:rPr>
+        <w:t>lay-out</w:t>
+      </w:r>
+      <w:r>
+        <w:rPr>
+          <w:rFonts w:ascii="Arial" w:eastAsia="Times New Roman" w:hAnsi="Arial"/>
+          <w:color w:val="auto"/>
+          <w:sz w:val="20"/>
+          <w:szCs w:val="24"/>
+        </w:rPr>
+        <w:t xml:space="preserve"> van de site te ontwerpen.</w:t>
       </w:r>
     </w:p>
     <w:p>
       <w:pPr>
-        <w:spacing w:after="0" w:line="280" w:lineRule="atLeast"/>
-        <w:rPr>
-          <w:rFonts w:ascii="Arial" w:eastAsia="Times New Roman" w:hAnsi="Arial"/>
-          <w:i/>
-          <w:color w:val="auto"/>
-          <w:sz w:val="20"/>
-          <w:szCs w:val="24"/>
-          <w:lang w:val="en-GB"/>
-        </w:rPr>
-      </w:pPr>
-      <w:r>
-        <w:rPr>
-          <w:rFonts w:ascii="Arial" w:eastAsia="Times New Roman" w:hAnsi="Arial"/>
-          <w:i/>
-          <w:color w:val="auto"/>
-          <w:sz w:val="20"/>
-          <w:szCs w:val="24"/>
-          <w:lang w:val="en-GB"/>
-        </w:rPr>
-        <w:t>Cloud convert API</w:t>
+        <w:pStyle w:val="Kop2"/>
+      </w:pPr>
+      <w:r>
+        <w:t>Angular.js</w:t>
       </w:r>
     </w:p>
     <w:p>
       <w:pPr>
         <w:rPr>
-          <w:rFonts w:ascii="Arial" w:hAnsi="Arial" w:cs="Arial"/>
-          <w:i/>
-          <w:sz w:val="20"/>
-          <w:lang w:val="en-GB"/>
-        </w:rPr>
-      </w:pPr>
+          <w:rFonts w:ascii="Arial" w:eastAsia="Times New Roman" w:hAnsi="Arial"/>
+          <w:color w:val="auto"/>
+          <w:sz w:val="20"/>
+          <w:szCs w:val="24"/>
+        </w:rPr>
+      </w:pPr>
+      <w:r>
+        <w:rPr>
+          <w:rFonts w:ascii="Arial" w:eastAsia="Times New Roman" w:hAnsi="Arial"/>
+          <w:color w:val="auto"/>
+          <w:sz w:val="20"/>
+          <w:szCs w:val="24"/>
+        </w:rPr>
+        <w:t xml:space="preserve">Om </w:t>
+      </w:r>
+      <w:r>
+        <w:rPr>
+          <w:rFonts w:ascii="Arial" w:eastAsia="Times New Roman" w:hAnsi="Arial"/>
+          <w:color w:val="auto"/>
+          <w:sz w:val="20"/>
+          <w:szCs w:val="24"/>
+        </w:rPr>
+        <w:t>ervoor te zorgen dat de juiste data weergeven wordt, wordt</w:t>
+      </w:r>
+      <w:r>
+        <w:rPr>
+          <w:rFonts w:ascii="Arial" w:eastAsia="Times New Roman" w:hAnsi="Arial"/>
+          <w:color w:val="auto"/>
+          <w:sz w:val="20"/>
+          <w:szCs w:val="24"/>
+        </w:rPr>
+        <w:t xml:space="preserve"> A</w:t>
+      </w:r>
+      <w:r>
+        <w:rPr>
+          <w:rFonts w:ascii="Arial" w:eastAsia="Times New Roman" w:hAnsi="Arial"/>
+          <w:color w:val="auto"/>
+          <w:sz w:val="20"/>
+          <w:szCs w:val="24"/>
+        </w:rPr>
+        <w:t>ngular</w:t>
+      </w:r>
+      <w:r>
+        <w:rPr>
+          <w:rFonts w:ascii="Arial" w:eastAsia="Times New Roman" w:hAnsi="Arial"/>
+          <w:color w:val="auto"/>
+          <w:sz w:val="20"/>
+          <w:szCs w:val="24"/>
+        </w:rPr>
+        <w:t>.</w:t>
+      </w:r>
+      <w:r>
+        <w:rPr>
+          <w:rFonts w:ascii="Arial" w:eastAsia="Times New Roman" w:hAnsi="Arial"/>
+          <w:color w:val="auto"/>
+          <w:sz w:val="20"/>
+          <w:szCs w:val="24"/>
+        </w:rPr>
+        <w:t>js gebruikt</w:t>
+      </w:r>
+      <w:r>
+        <w:rPr>
+          <w:rFonts w:ascii="Arial" w:eastAsia="Times New Roman" w:hAnsi="Arial"/>
+          <w:color w:val="auto"/>
+          <w:sz w:val="20"/>
+          <w:szCs w:val="24"/>
+        </w:rPr>
+        <w:t>.</w:t>
+      </w:r>
+      <w:r>
+        <w:rPr>
+          <w:rFonts w:ascii="Arial" w:eastAsia="Times New Roman" w:hAnsi="Arial"/>
+          <w:color w:val="auto"/>
+          <w:sz w:val="20"/>
+          <w:szCs w:val="24"/>
+        </w:rPr>
+        <w:t xml:space="preserve"> </w:t>
+      </w:r>
+      <w:r>
+        <w:rPr>
+          <w:rFonts w:ascii="Arial" w:eastAsia="Times New Roman" w:hAnsi="Arial"/>
+          <w:color w:val="auto"/>
+          <w:sz w:val="20"/>
+          <w:szCs w:val="24"/>
+        </w:rPr>
+        <w:t>Dit</w:t>
+      </w:r>
+      <w:r>
+        <w:rPr>
+          <w:rFonts w:ascii="Arial" w:eastAsia="Times New Roman" w:hAnsi="Arial"/>
+          <w:color w:val="auto"/>
+          <w:sz w:val="20"/>
+          <w:szCs w:val="24"/>
+        </w:rPr>
+        <w:t xml:space="preserve"> zor</w:t>
+      </w:r>
+      <w:r>
+        <w:rPr>
+          <w:rFonts w:ascii="Arial" w:eastAsia="Times New Roman" w:hAnsi="Arial"/>
+          <w:color w:val="auto"/>
+          <w:sz w:val="20"/>
+          <w:szCs w:val="24"/>
+        </w:rPr>
+        <w:t xml:space="preserve">gt ook voor de </w:t>
+      </w:r>
+      <w:proofErr w:type="spellStart"/>
+      <w:r>
+        <w:rPr>
+          <w:rFonts w:ascii="Arial" w:eastAsia="Times New Roman" w:hAnsi="Arial"/>
+          <w:color w:val="auto"/>
+          <w:sz w:val="20"/>
+          <w:szCs w:val="24"/>
+        </w:rPr>
+        <w:t>client</w:t>
+      </w:r>
+      <w:proofErr w:type="spellEnd"/>
+      <w:r>
+        <w:rPr>
+          <w:rFonts w:ascii="Arial" w:eastAsia="Times New Roman" w:hAnsi="Arial"/>
+          <w:color w:val="auto"/>
+          <w:sz w:val="20"/>
+          <w:szCs w:val="24"/>
+        </w:rPr>
+        <w:t xml:space="preserve"> </w:t>
+      </w:r>
+      <w:proofErr w:type="spellStart"/>
+      <w:r>
+        <w:rPr>
+          <w:rFonts w:ascii="Arial" w:eastAsia="Times New Roman" w:hAnsi="Arial"/>
+          <w:color w:val="auto"/>
+          <w:sz w:val="20"/>
+          <w:szCs w:val="24"/>
+        </w:rPr>
+        <w:t>requests</w:t>
+      </w:r>
+      <w:proofErr w:type="spellEnd"/>
+      <w:r>
+        <w:rPr>
+          <w:rFonts w:ascii="Arial" w:eastAsia="Times New Roman" w:hAnsi="Arial"/>
+          <w:color w:val="auto"/>
+          <w:sz w:val="20"/>
+          <w:szCs w:val="24"/>
+        </w:rPr>
+        <w:t>.</w:t>
+      </w:r>
     </w:p>
     <w:p>
       <w:pPr>
+        <w:pStyle w:val="Kop2"/>
+      </w:pPr>
+      <w:r>
+        <w:t>Node.js backend</w:t>
+      </w:r>
+    </w:p>
+    <w:p>
+      <w:pPr>
+        <w:rPr>
+          <w:rFonts w:ascii="Arial" w:eastAsia="Times New Roman" w:hAnsi="Arial"/>
+          <w:color w:val="auto"/>
+          <w:sz w:val="20"/>
+          <w:szCs w:val="24"/>
+        </w:rPr>
+      </w:pPr>
+      <w:r>
+        <w:rPr>
+          <w:rFonts w:ascii="Arial" w:eastAsia="Times New Roman" w:hAnsi="Arial"/>
+          <w:color w:val="auto"/>
+          <w:sz w:val="20"/>
+          <w:szCs w:val="24"/>
+        </w:rPr>
+        <w:t xml:space="preserve">De </w:t>
+      </w:r>
+      <w:r>
+        <w:rPr>
+          <w:rFonts w:ascii="Arial" w:eastAsia="Times New Roman" w:hAnsi="Arial"/>
+          <w:color w:val="auto"/>
+          <w:sz w:val="20"/>
+          <w:szCs w:val="24"/>
+        </w:rPr>
+        <w:t>back</w:t>
+      </w:r>
+      <w:r>
+        <w:rPr>
+          <w:rFonts w:ascii="Arial" w:eastAsia="Times New Roman" w:hAnsi="Arial"/>
+          <w:color w:val="auto"/>
+          <w:sz w:val="20"/>
+          <w:szCs w:val="24"/>
+        </w:rPr>
+        <w:t>e</w:t>
+      </w:r>
+      <w:r>
+        <w:rPr>
+          <w:rFonts w:ascii="Arial" w:eastAsia="Times New Roman" w:hAnsi="Arial"/>
+          <w:color w:val="auto"/>
+          <w:sz w:val="20"/>
+          <w:szCs w:val="24"/>
+        </w:rPr>
+        <w:t>nd</w:t>
+      </w:r>
+      <w:r>
+        <w:rPr>
+          <w:rFonts w:ascii="Arial" w:eastAsia="Times New Roman" w:hAnsi="Arial"/>
+          <w:color w:val="auto"/>
+          <w:sz w:val="20"/>
+          <w:szCs w:val="24"/>
+        </w:rPr>
+        <w:t xml:space="preserve"> server wordt met node.js gemaakt hiermee kan gemakkelijk een API call beantwoord worden</w:t>
+      </w:r>
+      <w:r>
+        <w:rPr>
+          <w:rFonts w:ascii="Arial" w:eastAsia="Times New Roman" w:hAnsi="Arial"/>
+          <w:color w:val="auto"/>
+          <w:sz w:val="20"/>
+          <w:szCs w:val="24"/>
+        </w:rPr>
+        <w:t xml:space="preserve"> (bv. inloggen</w:t>
+      </w:r>
+      <w:r>
+        <w:rPr>
+          <w:rFonts w:ascii="Arial" w:eastAsia="Times New Roman" w:hAnsi="Arial"/>
+          <w:color w:val="auto"/>
+          <w:sz w:val="20"/>
+          <w:szCs w:val="24"/>
+        </w:rPr>
+        <w:t>).</w:t>
+      </w:r>
+      <w:r>
+        <w:rPr>
+          <w:rFonts w:ascii="Arial" w:eastAsia="Times New Roman" w:hAnsi="Arial"/>
+          <w:color w:val="auto"/>
+          <w:sz w:val="20"/>
+          <w:szCs w:val="24"/>
+        </w:rPr>
+        <w:t xml:space="preserve"> </w:t>
+      </w:r>
+      <w:r>
+        <w:rPr>
+          <w:rFonts w:ascii="Arial" w:eastAsia="Times New Roman" w:hAnsi="Arial"/>
+          <w:color w:val="auto"/>
+          <w:sz w:val="20"/>
+          <w:szCs w:val="24"/>
+        </w:rPr>
+        <w:t>Dit zorgt ervoor dat de server met javascri</w:t>
+      </w:r>
+      <w:r>
+        <w:rPr>
+          <w:rFonts w:ascii="Arial" w:eastAsia="Times New Roman" w:hAnsi="Arial"/>
+          <w:color w:val="auto"/>
+          <w:sz w:val="20"/>
+          <w:szCs w:val="24"/>
+        </w:rPr>
+        <w:t>pt geprogrammeerd kan worden.</w:t>
+      </w:r>
+    </w:p>
+    <w:p>
+      <w:pPr>
+        <w:pStyle w:val="Kop2"/>
+      </w:pPr>
+      <w:proofErr w:type="spellStart"/>
+      <w:r>
+        <w:t>Xamarin</w:t>
+      </w:r>
+      <w:proofErr w:type="spellEnd"/>
+    </w:p>
+    <w:p>
+      <w:pPr>
+        <w:rPr>
+          <w:rFonts w:ascii="Arial" w:eastAsia="Times New Roman" w:hAnsi="Arial"/>
+          <w:color w:val="auto"/>
+          <w:sz w:val="20"/>
+          <w:szCs w:val="24"/>
+        </w:rPr>
+      </w:pPr>
+      <w:r>
+        <w:rPr>
+          <w:rFonts w:ascii="Arial" w:eastAsia="Times New Roman" w:hAnsi="Arial"/>
+          <w:color w:val="auto"/>
+          <w:sz w:val="20"/>
+          <w:szCs w:val="24"/>
+        </w:rPr>
+        <w:t xml:space="preserve">De mobile app wordt gemaakt met behulp van </w:t>
+      </w:r>
+      <w:proofErr w:type="spellStart"/>
+      <w:r>
+        <w:rPr>
+          <w:rFonts w:ascii="Arial" w:eastAsia="Times New Roman" w:hAnsi="Arial"/>
+          <w:color w:val="auto"/>
+          <w:sz w:val="20"/>
+          <w:szCs w:val="24"/>
+        </w:rPr>
+        <w:t>xamarin</w:t>
+      </w:r>
+      <w:proofErr w:type="spellEnd"/>
+      <w:r>
+        <w:rPr>
+          <w:rFonts w:ascii="Arial" w:eastAsia="Times New Roman" w:hAnsi="Arial"/>
+          <w:color w:val="auto"/>
+          <w:sz w:val="20"/>
+          <w:szCs w:val="24"/>
+        </w:rPr>
+        <w:t xml:space="preserve"> dit zorgt ervoor dat de app in C# kan geschreven worden en gemakkelijk naar ande</w:t>
+      </w:r>
+      <w:r>
+        <w:rPr>
+          <w:rFonts w:ascii="Arial" w:eastAsia="Times New Roman" w:hAnsi="Arial"/>
+          <w:color w:val="auto"/>
+          <w:sz w:val="20"/>
+          <w:szCs w:val="24"/>
+        </w:rPr>
+        <w:t xml:space="preserve">re platformen </w:t>
+      </w:r>
+      <w:proofErr w:type="spellStart"/>
+      <w:r>
+        <w:rPr>
+          <w:rFonts w:ascii="Arial" w:eastAsia="Times New Roman" w:hAnsi="Arial"/>
+          <w:color w:val="auto"/>
+          <w:sz w:val="20"/>
+          <w:szCs w:val="24"/>
+        </w:rPr>
+        <w:t>geport</w:t>
+      </w:r>
+      <w:proofErr w:type="spellEnd"/>
+      <w:r>
+        <w:rPr>
+          <w:rFonts w:ascii="Arial" w:eastAsia="Times New Roman" w:hAnsi="Arial"/>
+          <w:color w:val="auto"/>
+          <w:sz w:val="20"/>
+          <w:szCs w:val="24"/>
+        </w:rPr>
+        <w:t xml:space="preserve"> kan worden.</w:t>
+      </w:r>
+    </w:p>
+    <w:p>
+      <w:pPr>
+        <w:pStyle w:val="Kop2"/>
+      </w:pPr>
+      <w:proofErr w:type="spellStart"/>
+      <w:r>
+        <w:t>Cloudconvert</w:t>
+      </w:r>
+      <w:proofErr w:type="spellEnd"/>
+      <w:r>
+        <w:t xml:space="preserve"> API</w:t>
+      </w:r>
+    </w:p>
+    <w:p>
+      <w:pPr>
+        <w:rPr>
+          <w:rFonts w:ascii="Arial" w:eastAsia="Times New Roman" w:hAnsi="Arial"/>
+          <w:color w:val="auto"/>
+          <w:sz w:val="20"/>
+          <w:szCs w:val="24"/>
+        </w:rPr>
+      </w:pPr>
+      <w:r>
+        <w:rPr>
+          <w:rFonts w:ascii="Arial" w:eastAsia="Times New Roman" w:hAnsi="Arial"/>
+          <w:color w:val="auto"/>
+          <w:sz w:val="20"/>
+          <w:szCs w:val="24"/>
+        </w:rPr>
+        <w:t xml:space="preserve">Deze API gaan we gebruiken om de geüploade PDF bestanden om te zetten naar JPG bestanden. Dit omdat de </w:t>
+      </w:r>
+      <w:proofErr w:type="spellStart"/>
+      <w:r>
+        <w:rPr>
+          <w:rFonts w:ascii="Arial" w:eastAsia="Times New Roman" w:hAnsi="Arial"/>
+          <w:color w:val="auto"/>
+          <w:sz w:val="20"/>
+          <w:szCs w:val="24"/>
+        </w:rPr>
+        <w:t>cognitive</w:t>
+      </w:r>
+      <w:proofErr w:type="spellEnd"/>
+      <w:r>
+        <w:rPr>
+          <w:rFonts w:ascii="Arial" w:eastAsia="Times New Roman" w:hAnsi="Arial"/>
+          <w:color w:val="auto"/>
+          <w:sz w:val="20"/>
+          <w:szCs w:val="24"/>
+        </w:rPr>
+        <w:t xml:space="preserve"> services waar we gebruik van maken enkel werken op JPG bestanden.</w:t>
+      </w:r>
+    </w:p>
+    <w:p>
+      <w:pPr>
         <w:pStyle w:val="Kop1"/>
         <w:rPr>
           <w:lang w:val="nl"/>
@@ -1581,12 +2024,6 @@
           <w:lang w:val="nl"/>
         </w:rPr>
         <w:t>Uitkomst voor de maatschappij</w:t>
-      </w:r>
-      <w:r>
-        <w:rPr>
-          <w:lang w:val="nl"/>
-        </w:rPr>
-        <w:br/>
       </w:r>
     </w:p>
     <w:p>
@@ -1595,141 +2032,91 @@
         <w:autoSpaceDN w:val="0"/>
         <w:adjustRightInd w:val="0"/>
         <w:spacing w:after="0"/>
-        <w:rPr>
-          <w:rFonts w:ascii="Arial" w:hAnsi="Arial" w:cs="Arial"/>
-          <w:i/>
-          <w:iCs/>
-          <w:color w:val="auto"/>
-          <w:sz w:val="20"/>
-          <w:lang w:val="nl"/>
-        </w:rPr>
-      </w:pPr>
-      <w:r>
-        <w:rPr>
-          <w:rFonts w:ascii="Arial" w:hAnsi="Arial" w:cs="Arial"/>
-          <w:i/>
-          <w:iCs/>
-          <w:color w:val="auto"/>
-          <w:sz w:val="20"/>
-          <w:lang w:val="nl"/>
-        </w:rPr>
-        <w:t xml:space="preserve">Omschrijving van max. 1500 lettertekens (inclusief spaties). </w:t>
+        <w:jc w:val="both"/>
+        <w:rPr>
+          <w:rFonts w:ascii="Arial" w:eastAsia="Times New Roman" w:hAnsi="Arial"/>
+          <w:color w:val="auto"/>
+          <w:sz w:val="20"/>
+          <w:szCs w:val="24"/>
+        </w:rPr>
+      </w:pPr>
+      <w:r>
+        <w:rPr>
+          <w:rFonts w:ascii="Arial" w:eastAsia="Times New Roman" w:hAnsi="Arial"/>
+          <w:color w:val="auto"/>
+          <w:sz w:val="20"/>
+          <w:szCs w:val="24"/>
+        </w:rPr>
+        <w:lastRenderedPageBreak/>
+        <w:t>Het gebruik van ons digitale platform zal in vele kantoren het p</w:t>
+      </w:r>
+      <w:r>
+        <w:rPr>
+          <w:rFonts w:ascii="Arial" w:eastAsia="Times New Roman" w:hAnsi="Arial"/>
+          <w:color w:val="auto"/>
+          <w:sz w:val="20"/>
+          <w:szCs w:val="24"/>
+        </w:rPr>
+        <w:t>apierverbruik sterk verminderen en er zal geen ruimte vrijgemaakt moeten worden om al de documenten te klasseren.</w:t>
+      </w:r>
+      <w:r>
+        <w:rPr>
+          <w:rFonts w:ascii="Arial" w:eastAsia="Times New Roman" w:hAnsi="Arial"/>
+          <w:color w:val="auto"/>
+          <w:sz w:val="20"/>
+          <w:szCs w:val="24"/>
+        </w:rPr>
+        <w:t xml:space="preserve"> Ook zal er efficiënter gewerkt kunnen worden, omdat er minder tijd verspild wordt met het zoeken naar documenten. De interne communicatie van het kantoor zal ook vaker al digitaal gebeuren, omdat de documenten dan niet meer </w:t>
+      </w:r>
+      <w:proofErr w:type="spellStart"/>
+      <w:r>
+        <w:rPr>
+          <w:rFonts w:ascii="Arial" w:eastAsia="Times New Roman" w:hAnsi="Arial"/>
+          <w:color w:val="auto"/>
+          <w:sz w:val="20"/>
+          <w:szCs w:val="24"/>
+        </w:rPr>
+        <w:t>ingescand</w:t>
+      </w:r>
+      <w:proofErr w:type="spellEnd"/>
+      <w:r>
+        <w:rPr>
+          <w:rFonts w:ascii="Arial" w:eastAsia="Times New Roman" w:hAnsi="Arial"/>
+          <w:color w:val="auto"/>
+          <w:sz w:val="20"/>
+          <w:szCs w:val="24"/>
+        </w:rPr>
+        <w:t xml:space="preserve"> moeten worden en sneller geüpload kunnen worden.</w:t>
+      </w:r>
+      <w:r>
+        <w:rPr>
+          <w:rFonts w:ascii="Arial" w:eastAsia="Times New Roman" w:hAnsi="Arial"/>
+          <w:color w:val="auto"/>
+          <w:sz w:val="20"/>
+          <w:szCs w:val="24"/>
+        </w:rPr>
+        <w:t xml:space="preserve"> Documenten zullen ook sneller gedeeld kunnen worden.</w:t>
       </w:r>
     </w:p>
     <w:p>
       <w:pPr>
-        <w:autoSpaceDE w:val="0"/>
-        <w:autoSpaceDN w:val="0"/>
-        <w:adjustRightInd w:val="0"/>
-        <w:spacing w:after="0"/>
-        <w:rPr>
-          <w:rFonts w:ascii="Arial" w:hAnsi="Arial" w:cs="Arial"/>
-          <w:i/>
-          <w:iCs/>
-          <w:color w:val="auto"/>
-          <w:sz w:val="20"/>
+        <w:pStyle w:val="Kop1"/>
+        <w:rPr>
           <w:lang w:val="nl"/>
         </w:rPr>
       </w:pPr>
       <w:r>
         <w:rPr>
-          <w:rFonts w:ascii="Arial" w:hAnsi="Arial" w:cs="Arial"/>
-          <w:i/>
-          <w:iCs/>
-          <w:color w:val="auto"/>
-          <w:sz w:val="20"/>
           <w:lang w:val="nl"/>
         </w:rPr>
-        <w:t xml:space="preserve">Sector/partners, maatschappelijke dienstverlening, bijdrage op het vlak van duurzame ontwikkeling,… </w:t>
-      </w:r>
-    </w:p>
-    <w:p>
-      <w:pPr>
-        <w:autoSpaceDE w:val="0"/>
-        <w:autoSpaceDN w:val="0"/>
-        <w:adjustRightInd w:val="0"/>
-        <w:spacing w:after="0"/>
-        <w:rPr>
-          <w:rFonts w:ascii="Arial" w:hAnsi="Arial" w:cs="Arial"/>
-          <w:i/>
-          <w:iCs/>
-          <w:color w:val="auto"/>
-          <w:sz w:val="20"/>
+        <w:t>User stories</w:t>
+      </w:r>
+      <w:r>
+        <w:rPr>
           <w:lang w:val="nl"/>
         </w:rPr>
-      </w:pPr>
-    </w:p>
-    <w:p>
-      <w:pPr>
-        <w:autoSpaceDE w:val="0"/>
-        <w:autoSpaceDN w:val="0"/>
-        <w:adjustRightInd w:val="0"/>
-        <w:spacing w:after="0"/>
-        <w:rPr>
-          <w:rFonts w:ascii="Arial" w:hAnsi="Arial" w:cs="Arial"/>
-          <w:i/>
-          <w:iCs/>
-          <w:color w:val="auto"/>
-          <w:sz w:val="20"/>
-          <w:lang w:val="nl"/>
-        </w:rPr>
-      </w:pPr>
-      <w:r>
-        <w:rPr>
-          <w:rFonts w:ascii="Arial" w:hAnsi="Arial" w:cs="Arial"/>
-          <w:i/>
-          <w:iCs/>
-          <w:color w:val="auto"/>
-          <w:sz w:val="20"/>
-          <w:lang w:val="nl"/>
-        </w:rPr>
-        <w:t>Minder papierverbruik, automatisatie</w:t>
-      </w:r>
-      <w:r>
-        <w:rPr>
-          <w:rFonts w:ascii="Arial" w:hAnsi="Arial" w:cs="Arial"/>
-          <w:i/>
-          <w:iCs/>
-          <w:color w:val="auto"/>
-          <w:sz w:val="20"/>
-          <w:lang w:val="nl"/>
-        </w:rPr>
-        <w:t>, sneller georganiseerd -&gt; effectiever werken, minder ‘rand-omstandigheden’ die de hoofdtaak beïnvloeden.</w:t>
-      </w:r>
-    </w:p>
-    <w:p>
-      <w:pPr>
-        <w:rPr>
-          <w:lang w:val="nl"/>
-        </w:rPr>
-      </w:pPr>
-    </w:p>
-    <w:p>
-      <w:pPr>
-        <w:pStyle w:val="Kop1"/>
-        <w:rPr>
-          <w:lang w:val="nl"/>
-        </w:rPr>
-      </w:pPr>
-      <w:r>
-        <w:rPr>
-          <w:lang w:val="nl"/>
-        </w:rPr>
-        <w:t>User stories</w:t>
-      </w:r>
-      <w:r>
-        <w:rPr>
-          <w:lang w:val="nl"/>
-        </w:rPr>
         <w:t xml:space="preserve"> / Actoren</w:t>
       </w:r>
-    </w:p>
-    <w:p>
-      <w:pPr>
-        <w:rPr>
-          <w:lang w:val="nl"/>
-        </w:rPr>
-      </w:pPr>
     </w:p>
     <w:tbl>
       <w:tblPr>
@@ -1748,11 +2135,13 @@
           <w:p>
             <w:pPr>
               <w:rPr>
+                <w:rFonts w:ascii="Arial" w:hAnsi="Arial" w:cs="Arial"/>
                 <w:lang w:val="nl"/>
               </w:rPr>
             </w:pPr>
             <w:r>
               <w:rPr>
+                <w:rFonts w:ascii="Arial" w:hAnsi="Arial" w:cs="Arial"/>
                 <w:lang w:val="nl"/>
               </w:rPr>
               <w:t>Als gebruiker wil ik een homepagina om informatie over het product te vinden.</w:t>
@@ -1766,16 +2155,33 @@
             <w:tcW w:w="9350" w:type="dxa"/>
           </w:tcPr>
           <w:p>
+            <w:pPr>
+              <w:rPr>
+                <w:rFonts w:ascii="Arial" w:hAnsi="Arial" w:cs="Arial"/>
+              </w:rPr>
+            </w:pPr>
             <w:r>
+              <w:rPr>
+                <w:rFonts w:ascii="Arial" w:hAnsi="Arial" w:cs="Arial"/>
+              </w:rPr>
               <w:t>Als gebruiker wil ik</w:t>
             </w:r>
             <w:r>
+              <w:rPr>
+                <w:rFonts w:ascii="Arial" w:hAnsi="Arial" w:cs="Arial"/>
+              </w:rPr>
               <w:t xml:space="preserve"> kunnen</w:t>
             </w:r>
             <w:r>
+              <w:rPr>
+                <w:rFonts w:ascii="Arial" w:hAnsi="Arial" w:cs="Arial"/>
+              </w:rPr>
               <w:t xml:space="preserve"> </w:t>
             </w:r>
             <w:r>
+              <w:rPr>
+                <w:rFonts w:ascii="Arial" w:hAnsi="Arial" w:cs="Arial"/>
+              </w:rPr>
               <w:t>inloggen.</w:t>
             </w:r>
           </w:p>
@@ -1787,7 +2193,15 @@
             <w:tcW w:w="9350" w:type="dxa"/>
           </w:tcPr>
           <w:p>
+            <w:pPr>
+              <w:rPr>
+                <w:rFonts w:ascii="Arial" w:hAnsi="Arial" w:cs="Arial"/>
+              </w:rPr>
+            </w:pPr>
             <w:r>
+              <w:rPr>
+                <w:rFonts w:ascii="Arial" w:hAnsi="Arial" w:cs="Arial"/>
+              </w:rPr>
               <w:t>Als gebruiker wil ik bestanden kunnen uploaden.</w:t>
             </w:r>
           </w:p>
@@ -1799,7 +2213,15 @@
             <w:tcW w:w="9350" w:type="dxa"/>
           </w:tcPr>
           <w:p>
+            <w:pPr>
+              <w:rPr>
+                <w:rFonts w:ascii="Arial" w:hAnsi="Arial" w:cs="Arial"/>
+              </w:rPr>
+            </w:pPr>
             <w:r>
+              <w:rPr>
+                <w:rFonts w:ascii="Arial" w:hAnsi="Arial" w:cs="Arial"/>
+              </w:rPr>
               <w:t>Als gebruiker wil ik tags aan mijn geüploade bestanden kunnen toevoegen.</w:t>
             </w:r>
           </w:p>
@@ -1813,11 +2235,13 @@
           <w:p>
             <w:pPr>
               <w:rPr>
+                <w:rFonts w:ascii="Arial" w:hAnsi="Arial" w:cs="Arial"/>
                 <w:lang w:val="nl"/>
               </w:rPr>
             </w:pPr>
             <w:r>
               <w:rPr>
+                <w:rFonts w:ascii="Arial" w:hAnsi="Arial" w:cs="Arial"/>
                 <w:lang w:val="nl"/>
               </w:rPr>
               <w:t>Als gebruiker wil ik de geuploade bestanden kunnen filteren en sorteren op inhoud, datum, tags en naam.</w:t>
@@ -1833,11 +2257,13 @@
           <w:p>
             <w:pPr>
               <w:rPr>
+                <w:rFonts w:ascii="Arial" w:hAnsi="Arial" w:cs="Arial"/>
                 <w:lang w:val="nl"/>
               </w:rPr>
             </w:pPr>
             <w:r>
               <w:rPr>
+                <w:rFonts w:ascii="Arial" w:hAnsi="Arial" w:cs="Arial"/>
                 <w:lang w:val="nl"/>
               </w:rPr>
               <w:t>Als gebruiker wil ik een optie om de beschikbare data uit te breiden.</w:t>
@@ -1853,23 +2279,27 @@
           <w:p>
             <w:pPr>
               <w:rPr>
+                <w:rFonts w:ascii="Arial" w:hAnsi="Arial" w:cs="Arial"/>
                 <w:lang w:val="nl"/>
               </w:rPr>
             </w:pPr>
             <w:r>
               <w:rPr>
+                <w:rFonts w:ascii="Arial" w:hAnsi="Arial" w:cs="Arial"/>
                 <w:lang w:val="nl"/>
               </w:rPr>
               <w:t>Als app</w:t>
             </w:r>
             <w:r>
               <w:rPr>
+                <w:rFonts w:ascii="Arial" w:hAnsi="Arial" w:cs="Arial"/>
                 <w:lang w:val="nl"/>
               </w:rPr>
               <w:t xml:space="preserve"> </w:t>
             </w:r>
             <w:r>
               <w:rPr>
+                <w:rFonts w:ascii="Arial" w:hAnsi="Arial" w:cs="Arial"/>
                 <w:lang w:val="nl"/>
               </w:rPr>
               <w:t>gebruiker wil ik kunnen inloggen.</w:t>
@@ -1885,29 +2315,34 @@
           <w:p>
             <w:pPr>
               <w:rPr>
+                <w:rFonts w:ascii="Arial" w:hAnsi="Arial" w:cs="Arial"/>
                 <w:lang w:val="nl"/>
               </w:rPr>
             </w:pPr>
             <w:r>
               <w:rPr>
+                <w:rFonts w:ascii="Arial" w:hAnsi="Arial" w:cs="Arial"/>
                 <w:lang w:val="nl"/>
               </w:rPr>
               <w:t xml:space="preserve">Als </w:t>
             </w:r>
             <w:r>
               <w:rPr>
+                <w:rFonts w:ascii="Arial" w:hAnsi="Arial" w:cs="Arial"/>
                 <w:lang w:val="nl"/>
               </w:rPr>
               <w:t>app</w:t>
             </w:r>
             <w:r>
               <w:rPr>
+                <w:rFonts w:ascii="Arial" w:hAnsi="Arial" w:cs="Arial"/>
                 <w:lang w:val="nl"/>
               </w:rPr>
               <w:t xml:space="preserve"> </w:t>
             </w:r>
             <w:r>
               <w:rPr>
+                <w:rFonts w:ascii="Arial" w:hAnsi="Arial" w:cs="Arial"/>
                 <w:lang w:val="nl"/>
               </w:rPr>
               <w:t>gebruiker wil ik een foto kunnen nemen met gsm en uploaden.</w:t>
@@ -1923,11 +2358,13 @@
           <w:p>
             <w:pPr>
               <w:rPr>
+                <w:rFonts w:ascii="Arial" w:hAnsi="Arial" w:cs="Arial"/>
                 <w:lang w:val="nl"/>
               </w:rPr>
             </w:pPr>
             <w:r>
               <w:rPr>
+                <w:rFonts w:ascii="Arial" w:hAnsi="Arial" w:cs="Arial"/>
                 <w:lang w:val="nl"/>
               </w:rPr>
               <w:t>Als gebruiker wil ik mijn documenten online kunnen bekijken.</w:t>
@@ -1943,11 +2380,13 @@
           <w:p>
             <w:pPr>
               <w:rPr>
+                <w:rFonts w:ascii="Arial" w:hAnsi="Arial" w:cs="Arial"/>
                 <w:lang w:val="nl"/>
               </w:rPr>
             </w:pPr>
             <w:r>
               <w:rPr>
+                <w:rFonts w:ascii="Arial" w:hAnsi="Arial" w:cs="Arial"/>
                 <w:lang w:val="nl"/>
               </w:rPr>
               <w:t>Als gebruiker wil ik elk document apart kunnen raadplegen en downloaden.</w:t>
@@ -1963,23 +2402,27 @@
           <w:p>
             <w:pPr>
               <w:rPr>
+                <w:rFonts w:ascii="Arial" w:hAnsi="Arial" w:cs="Arial"/>
                 <w:lang w:val="nl"/>
               </w:rPr>
             </w:pPr>
             <w:r>
               <w:rPr>
+                <w:rFonts w:ascii="Arial" w:hAnsi="Arial" w:cs="Arial"/>
                 <w:lang w:val="nl"/>
               </w:rPr>
               <w:t xml:space="preserve">Als gebruiker wil </w:t>
             </w:r>
             <w:r>
               <w:rPr>
+                <w:rFonts w:ascii="Arial" w:hAnsi="Arial" w:cs="Arial"/>
                 <w:lang w:val="nl"/>
               </w:rPr>
               <w:t xml:space="preserve">ik </w:t>
             </w:r>
             <w:r>
               <w:rPr>
+                <w:rFonts w:ascii="Arial" w:hAnsi="Arial" w:cs="Arial"/>
                 <w:lang w:val="nl"/>
               </w:rPr>
               <w:t>suggesties krijgen bij het geopende document.</w:t>
@@ -1995,11 +2438,13 @@
           <w:p>
             <w:pPr>
               <w:rPr>
+                <w:rFonts w:ascii="Arial" w:hAnsi="Arial" w:cs="Arial"/>
                 <w:lang w:val="nl"/>
               </w:rPr>
             </w:pPr>
             <w:r>
               <w:rPr>
+                <w:rFonts w:ascii="Arial" w:hAnsi="Arial" w:cs="Arial"/>
                 <w:lang w:val="nl"/>
               </w:rPr>
               <w:t>Als gebruiker wil ik mijn dataverbruik kunnen checken.</w:t>
@@ -2015,11 +2460,13 @@
           <w:p>
             <w:pPr>
               <w:rPr>
+                <w:rFonts w:ascii="Arial" w:hAnsi="Arial" w:cs="Arial"/>
                 <w:lang w:val="nl"/>
               </w:rPr>
             </w:pPr>
             <w:r>
               <w:rPr>
+                <w:rFonts w:ascii="Arial" w:hAnsi="Arial" w:cs="Arial"/>
                 <w:lang w:val="nl"/>
               </w:rPr>
               <w:t>Als systeem wil ik PDF-bestanden kunnen omzetten naar afbeeldingen.</w:t>
@@ -2035,11 +2482,13 @@
           <w:p>
             <w:pPr>
               <w:rPr>
+                <w:rFonts w:ascii="Arial" w:hAnsi="Arial" w:cs="Arial"/>
                 <w:lang w:val="nl"/>
               </w:rPr>
             </w:pPr>
             <w:r>
               <w:rPr>
+                <w:rFonts w:ascii="Arial" w:hAnsi="Arial" w:cs="Arial"/>
                 <w:lang w:val="nl"/>
               </w:rPr>
               <w:t>Als systeem wil ik thumbnails kunnen maken van afbeeldingen.</w:t>
@@ -2055,11 +2504,13 @@
           <w:p>
             <w:pPr>
               <w:rPr>
+                <w:rFonts w:ascii="Arial" w:hAnsi="Arial" w:cs="Arial"/>
                 <w:lang w:val="nl"/>
               </w:rPr>
             </w:pPr>
             <w:r>
               <w:rPr>
+                <w:rFonts w:ascii="Arial" w:hAnsi="Arial" w:cs="Arial"/>
                 <w:lang w:val="nl"/>
               </w:rPr>
               <w:t>Als systeem wil ik controleren of de gebruiker nog beschikbare opslag heeft.</w:t>
@@ -2075,11 +2526,13 @@
           <w:p>
             <w:pPr>
               <w:rPr>
+                <w:rFonts w:ascii="Arial" w:hAnsi="Arial" w:cs="Arial"/>
                 <w:lang w:val="nl"/>
               </w:rPr>
             </w:pPr>
             <w:r>
               <w:rPr>
+                <w:rFonts w:ascii="Arial" w:hAnsi="Arial" w:cs="Arial"/>
                 <w:lang w:val="nl"/>
               </w:rPr>
               <w:t>Als systeem wil ik tekst kunnen herkennen in afbeeldingen.</w:t>
@@ -2095,14 +2548,30 @@
           <w:p>
             <w:pPr>
               <w:rPr>
+                <w:rFonts w:ascii="Arial" w:hAnsi="Arial" w:cs="Arial"/>
                 <w:lang w:val="nl"/>
               </w:rPr>
             </w:pPr>
             <w:r>
               <w:rPr>
+                <w:rFonts w:ascii="Arial" w:hAnsi="Arial" w:cs="Arial"/>
                 <w:lang w:val="nl"/>
               </w:rPr>
-              <w:t>Als systeem wil ik contenttags kunnen genereren uit tekst.</w:t>
+              <w:t>Als systeem wil ik content</w:t>
+            </w:r>
+            <w:r>
+              <w:rPr>
+                <w:rFonts w:ascii="Arial" w:hAnsi="Arial" w:cs="Arial"/>
+                <w:lang w:val="nl"/>
+              </w:rPr>
+              <w:t xml:space="preserve"> </w:t>
+            </w:r>
+            <w:r>
+              <w:rPr>
+                <w:rFonts w:ascii="Arial" w:hAnsi="Arial" w:cs="Arial"/>
+                <w:lang w:val="nl"/>
+              </w:rPr>
+              <w:t>tags kunnen genereren uit tekst.</w:t>
             </w:r>
           </w:p>
         </w:tc>
@@ -2209,14 +2678,27 @@
       <w:r>
         <w:t xml:space="preserve">Figuur </w:t>
       </w:r>
-      <w:fldSimple w:instr=" SEQ Figuur \* ARABIC ">
-        <w:r>
-          <w:rPr>
-            <w:noProof/>
-          </w:rPr>
-          <w:t>1</w:t>
-        </w:r>
-      </w:fldSimple>
+      <w:r>
+        <w:fldChar w:fldCharType="begin"/>
+      </w:r>
+      <w:r>
+        <w:instrText xml:space="preserve"> SEQ Figuur \* ARABIC </w:instrText>
+      </w:r>
+      <w:r>
+        <w:fldChar w:fldCharType="separate"/>
+      </w:r>
+      <w:r>
+        <w:rPr>
+          <w:noProof/>
+        </w:rPr>
+        <w:t>1</w:t>
+      </w:r>
+      <w:r>
+        <w:rPr>
+          <w:noProof/>
+        </w:rPr>
+        <w:fldChar w:fldCharType="end"/>
+      </w:r>
       <w:r>
         <w:t xml:space="preserve"> Homepagina </w:t>
       </w:r>
@@ -2289,14 +2771,27 @@
       <w:r>
         <w:t xml:space="preserve">Figuur </w:t>
       </w:r>
-      <w:fldSimple w:instr=" SEQ Figuur \* ARABIC ">
-        <w:r>
-          <w:rPr>
-            <w:noProof/>
-          </w:rPr>
-          <w:t>2</w:t>
-        </w:r>
-      </w:fldSimple>
+      <w:r>
+        <w:fldChar w:fldCharType="begin"/>
+      </w:r>
+      <w:r>
+        <w:instrText xml:space="preserve"> SEQ Figuur \* ARABIC </w:instrText>
+      </w:r>
+      <w:r>
+        <w:fldChar w:fldCharType="separate"/>
+      </w:r>
+      <w:r>
+        <w:rPr>
+          <w:noProof/>
+        </w:rPr>
+        <w:t>2</w:t>
+      </w:r>
+      <w:r>
+        <w:rPr>
+          <w:noProof/>
+        </w:rPr>
+        <w:fldChar w:fldCharType="end"/>
+      </w:r>
       <w:r>
         <w:t xml:space="preserve"> Register </w:t>
       </w:r>
@@ -2369,14 +2864,27 @@
       <w:r>
         <w:t xml:space="preserve">Figuur </w:t>
       </w:r>
-      <w:fldSimple w:instr=" SEQ Figuur \* ARABIC ">
-        <w:r>
-          <w:rPr>
-            <w:noProof/>
-          </w:rPr>
-          <w:t>3</w:t>
-        </w:r>
-      </w:fldSimple>
+      <w:r>
+        <w:fldChar w:fldCharType="begin"/>
+      </w:r>
+      <w:r>
+        <w:instrText xml:space="preserve"> SEQ Figuur \* ARABIC </w:instrText>
+      </w:r>
+      <w:r>
+        <w:fldChar w:fldCharType="separate"/>
+      </w:r>
+      <w:r>
+        <w:rPr>
+          <w:noProof/>
+        </w:rPr>
+        <w:t>3</w:t>
+      </w:r>
+      <w:r>
+        <w:rPr>
+          <w:noProof/>
+        </w:rPr>
+        <w:fldChar w:fldCharType="end"/>
+      </w:r>
       <w:r>
         <w:t xml:space="preserve"> Pricing </w:t>
       </w:r>
@@ -2455,14 +2963,27 @@
       <w:r>
         <w:t xml:space="preserve">Figuur </w:t>
       </w:r>
-      <w:fldSimple w:instr=" SEQ Figuur \* ARABIC ">
-        <w:r>
-          <w:rPr>
-            <w:noProof/>
-          </w:rPr>
-          <w:t>4</w:t>
-        </w:r>
-      </w:fldSimple>
+      <w:r>
+        <w:fldChar w:fldCharType="begin"/>
+      </w:r>
+      <w:r>
+        <w:instrText xml:space="preserve"> SEQ Figuur \* ARABIC </w:instrText>
+      </w:r>
+      <w:r>
+        <w:fldChar w:fldCharType="separate"/>
+      </w:r>
+      <w:r>
+        <w:rPr>
+          <w:noProof/>
+        </w:rPr>
+        <w:t>4</w:t>
+      </w:r>
+      <w:r>
+        <w:rPr>
+          <w:noProof/>
+        </w:rPr>
+        <w:fldChar w:fldCharType="end"/>
+      </w:r>
       <w:r>
         <w:t xml:space="preserve"> UI </w:t>
       </w:r>
@@ -2533,14 +3054,27 @@
       <w:r>
         <w:t xml:space="preserve">Figuur </w:t>
       </w:r>
-      <w:fldSimple w:instr=" SEQ Figuur \* ARABIC ">
-        <w:r>
-          <w:rPr>
-            <w:noProof/>
-          </w:rPr>
-          <w:t>5</w:t>
-        </w:r>
-      </w:fldSimple>
+      <w:r>
+        <w:fldChar w:fldCharType="begin"/>
+      </w:r>
+      <w:r>
+        <w:instrText xml:space="preserve"> SEQ Figuur \* ARABIC </w:instrText>
+      </w:r>
+      <w:r>
+        <w:fldChar w:fldCharType="separate"/>
+      </w:r>
+      <w:r>
+        <w:rPr>
+          <w:noProof/>
+        </w:rPr>
+        <w:t>5</w:t>
+      </w:r>
+      <w:r>
+        <w:rPr>
+          <w:noProof/>
+        </w:rPr>
+        <w:fldChar w:fldCharType="end"/>
+      </w:r>
       <w:r>
         <w:t xml:space="preserve"> Detailview </w:t>
       </w:r>
@@ -2622,21 +3156,7 @@
             <w:rStyle w:val="Hyperlink"/>
             <w:lang w:val="nl"/>
           </w:rPr>
-          <w:t>https://github.com/Levi--G/CA-Paperles</w:t>
-        </w:r>
-        <w:r>
-          <w:rPr>
-            <w:rStyle w:val="Hyperlink"/>
-            <w:lang w:val="nl"/>
-          </w:rPr>
-          <w:t>s</w:t>
-        </w:r>
-        <w:r>
-          <w:rPr>
-            <w:rStyle w:val="Hyperlink"/>
-            <w:lang w:val="nl"/>
-          </w:rPr>
-          <w:t>-Office-LHS.git</w:t>
+          <w:t>https://github.com/Levi--G/CA-Paperless-Office-LHS.git</w:t>
         </w:r>
       </w:hyperlink>
       <w:r>
@@ -2688,7 +3208,7 @@
           <w:lang w:val="nl"/>
         </w:rPr>
       </w:pPr>
-      <w:hyperlink r:id="rId17" w:history="1">
+      <w:hyperlink r:id="rId17" w:anchor="boards?repos=69014963" w:history="1">
         <w:r>
           <w:rPr>
             <w:rStyle w:val="Hyperlink"/>
@@ -3096,7 +3616,7 @@
             </wp:anchor>
           </w:drawing>
         </mc:Choice>
-        <mc:Fallback xmlns:cx="http://schemas.microsoft.com/office/drawing/2014/chartex" xmlns:cx1="http://schemas.microsoft.com/office/drawing/2015/9/8/chartex" xmlns:cx2="http://schemas.microsoft.com/office/drawing/2015/10/21/chartex" xmlns:w16se="http://schemas.microsoft.com/office/word/2015/wordml/symex">
+        <mc:Fallback xmlns:w16se="http://schemas.microsoft.com/office/word/2015/wordml/symex" xmlns:cx2="http://schemas.microsoft.com/office/drawing/2015/10/21/chartex" xmlns:cx1="http://schemas.microsoft.com/office/drawing/2015/9/8/chartex" xmlns:cx="http://schemas.microsoft.com/office/drawing/2014/chartex">
           <w:pict>
             <v:roundrect w14:anchorId="40DB8FA3" id="AutoVorm 24" o:spid="_x0000_s1026" style="position:absolute;margin-left:0;margin-top:0;width:561.15pt;height:742.85pt;z-index:251665408;visibility:visible;mso-wrap-style:square;mso-width-percent:920;mso-height-percent:940;mso-wrap-distance-left:9pt;mso-wrap-distance-top:0;mso-wrap-distance-right:9pt;mso-wrap-distance-bottom:0;mso-position-horizontal:center;mso-position-horizontal-relative:page;mso-position-vertical:center;mso-position-vertical-relative:page;mso-width-percent:920;mso-height-percent:940;mso-width-relative:page;mso-height-relative:page;v-text-anchor:top" arcsize="2637f" o:gfxdata="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" o:allowincell="f" filled="f" fillcolor="black" strokeweight="1pt">
               <w10:wrap anchorx="page" anchory="page"/>
@@ -3609,7 +4129,7 @@
             </wp:anchor>
           </w:drawing>
         </mc:Choice>
-        <mc:Fallback xmlns:cx="http://schemas.microsoft.com/office/drawing/2014/chartex" xmlns:cx1="http://schemas.microsoft.com/office/drawing/2015/9/8/chartex" xmlns:cx2="http://schemas.microsoft.com/office/drawing/2015/10/21/chartex" xmlns:w16se="http://schemas.microsoft.com/office/word/2015/wordml/symex">
+        <mc:Fallback xmlns:w16se="http://schemas.microsoft.com/office/word/2015/wordml/symex" xmlns:cx2="http://schemas.microsoft.com/office/drawing/2015/10/21/chartex" xmlns:cx1="http://schemas.microsoft.com/office/drawing/2015/9/8/chartex" xmlns:cx="http://schemas.microsoft.com/office/drawing/2014/chartex">
           <w:pict>
             <v:roundrect w14:anchorId="7199F0D4" id="AutoVorm 21" o:spid="_x0000_s1026" style="position:absolute;margin-left:0;margin-top:0;width:561.15pt;height:742.85pt;z-index:251660288;visibility:visible;mso-wrap-style:square;mso-width-percent:920;mso-height-percent:940;mso-wrap-distance-left:9pt;mso-wrap-distance-top:0;mso-wrap-distance-right:9pt;mso-wrap-distance-bottom:0;mso-position-horizontal:center;mso-position-horizontal-relative:page;mso-position-vertical:center;mso-position-vertical-relative:page;mso-width-percent:920;mso-height-percent:940;mso-width-relative:page;mso-height-relative:page;v-text-anchor:top" arcsize="2637f" o:gfxdata="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" o:allowincell="f" filled="f" fillcolor="black" strokeweight="1pt">
               <w10:wrap anchorx="page" anchory="page"/>
@@ -3703,7 +4223,7 @@
                               <w:sz w:val="40"/>
                               <w:szCs w:val="40"/>
                             </w:rPr>
-                            <w:t>1</w:t>
+                            <w:t>3</w:t>
                           </w:r>
                           <w:r>
                             <w:rPr>
@@ -3763,7 +4283,7 @@
                         <w:sz w:val="40"/>
                         <w:szCs w:val="40"/>
                       </w:rPr>
-                      <w:t>1</w:t>
+                      <w:t>3</w:t>
                     </w:r>
                     <w:r>
                       <w:rPr>
@@ -5679,9 +6199,12 @@
     <w:rsidRoot w:val="00624789"/>
     <w:rsid w:val="00081FFD"/>
     <w:rsid w:val="000A2688"/>
+    <w:rsid w:val="00236DCF"/>
     <w:rsid w:val="00551270"/>
     <w:rsid w:val="00624789"/>
+    <w:rsid w:val="00905F3E"/>
     <w:rsid w:val="009252EF"/>
+    <w:rsid w:val="00965710"/>
     <w:rsid w:val="00AB30CD"/>
     <w:rsid w:val="00C76DB1"/>
     <w:rsid w:val="00FD783B"/>
@@ -6543,6 +7066,15 @@
 </file>
 
 <file path=customXml/item2.xml><?xml version="1.0" encoding="utf-8"?>
+<?mso-contentType ?>
+<FormTemplates xmlns="http://schemas.microsoft.com/sharepoint/v3/contenttype/forms">
+  <Display>DocumentLibraryForm</Display>
+  <Edit>AssetEditForm</Edit>
+  <New>DocumentLibraryForm</New>
+</FormTemplates>
+</file>
+
+<file path=customXml/item3.xml><?xml version="1.0" encoding="utf-8"?>
 <outs:outSpaceData xmlns:outs="http://schemas.microsoft.com/office/2009/outspace/metadata">
   <outs:relatedDates/>
   <outs:relatedDocuments/>
@@ -6550,15 +7082,6 @@
   <outs:propertyMetadataList/>
   <outs:corruptMetadataWasLost/>
 </outs:outSpaceData>
-</file>
-
-<file path=customXml/item3.xml><?xml version="1.0" encoding="utf-8"?>
-<?mso-contentType ?>
-<FormTemplates xmlns="http://schemas.microsoft.com/sharepoint/v3/contenttype/forms">
-  <Display>DocumentLibraryForm</Display>
-  <Edit>AssetEditForm</Edit>
-  <New>DocumentLibraryForm</New>
-</FormTemplates>
 </file>
 
 <file path=customXml/item4.xml><?xml version="1.0" encoding="utf-8"?>
@@ -6574,6 +7097,14 @@
 </file>
 
 <file path=customXml/itemProps2.xml><?xml version="1.0" encoding="utf-8"?>
+<ds:datastoreItem xmlns:ds="http://schemas.openxmlformats.org/officeDocument/2006/customXml" ds:itemID="{CCBB6253-25EE-4BB0-B942-7A7F50E0DC33}">
+  <ds:schemaRefs>
+    <ds:schemaRef ds:uri="http://schemas.microsoft.com/sharepoint/v3/contenttype/forms"/>
+  </ds:schemaRefs>
+</ds:datastoreItem>
+</file>
+
+<file path=customXml/itemProps3.xml><?xml version="1.0" encoding="utf-8"?>
 <ds:datastoreItem xmlns:ds="http://schemas.openxmlformats.org/officeDocument/2006/customXml" ds:itemID="{800B806B-C3C7-4EFE-A57F-81DC87A14EE1}">
   <ds:schemaRefs>
     <ds:schemaRef ds:uri="http://schemas.microsoft.com/office/2009/outspace/metadata"/>
@@ -6581,16 +7112,8 @@
 </ds:datastoreItem>
 </file>
 
-<file path=customXml/itemProps3.xml><?xml version="1.0" encoding="utf-8"?>
-<ds:datastoreItem xmlns:ds="http://schemas.openxmlformats.org/officeDocument/2006/customXml" ds:itemID="{CCBB6253-25EE-4BB0-B942-7A7F50E0DC33}">
-  <ds:schemaRefs>
-    <ds:schemaRef ds:uri="http://schemas.microsoft.com/sharepoint/v3/contenttype/forms"/>
-  </ds:schemaRefs>
-</ds:datastoreItem>
-</file>
-
 <file path=customXml/itemProps4.xml><?xml version="1.0" encoding="utf-8"?>
-<ds:datastoreItem xmlns:ds="http://schemas.openxmlformats.org/officeDocument/2006/customXml" ds:itemID="{B33A1D01-1C59-4D9B-9904-F4B34F151F44}">
+<ds:datastoreItem xmlns:ds="http://schemas.openxmlformats.org/officeDocument/2006/customXml" ds:itemID="{B564A12E-C229-421B-B779-6C1915B96386}">
   <ds:schemaRefs>
     <ds:schemaRef ds:uri="http://schemas.openxmlformats.org/officeDocument/2006/bibliography"/>
   </ds:schemaRefs>

</xml_diff>